<commit_message>
Done with feature engineering tasks, has some wired result in residual diagnosis!
</commit_message>
<xml_diff>
--- a/r_project_drago/result.docx
+++ b/r_project_drago/result.docx
@@ -4,151 +4,232 @@
   <w:body>
     <w:p>
       <w:pPr>
+        <w:spacing w:after="0" w:line="360" w:lineRule="auto"/>
+        <w:jc w:val="center"/>
+        <w:rPr>
+          <w:rFonts w:ascii="Times New Roman" w:eastAsia="Times New Roman" w:hAnsi="Times New Roman" w:cs="Times New Roman"/>
+          <w:sz w:val="24"/>
+          <w:szCs w:val="24"/>
+        </w:rPr>
+      </w:pPr>
+      <w:r>
+        <w:rPr>
+          <w:rFonts w:ascii="Times New Roman" w:eastAsia="Times New Roman" w:hAnsi="Times New Roman" w:cs="Times New Roman"/>
+          <w:sz w:val="24"/>
+          <w:szCs w:val="24"/>
+        </w:rPr>
+        <w:t xml:space="preserve">Stat3302 Final Report </w:t>
+      </w:r>
+    </w:p>
+    <w:p>
+      <w:pPr>
+        <w:spacing w:after="0" w:line="360" w:lineRule="auto"/>
+        <w:ind w:left="1080"/>
+        <w:rPr>
+          <w:rFonts w:ascii="Times New Roman" w:eastAsia="Times New Roman" w:hAnsi="Times New Roman" w:cs="Times New Roman"/>
+          <w:sz w:val="24"/>
+          <w:szCs w:val="24"/>
+        </w:rPr>
+      </w:pPr>
+      <w:r>
+        <w:rPr>
+          <w:rFonts w:ascii="Times New Roman" w:eastAsia="Times New Roman" w:hAnsi="Times New Roman" w:cs="Times New Roman"/>
+          <w:sz w:val="24"/>
+          <w:szCs w:val="24"/>
+        </w:rPr>
+        <w:t> </w:t>
+      </w:r>
+    </w:p>
+    <w:p>
+      <w:pPr>
+        <w:spacing w:after="0" w:line="360" w:lineRule="auto"/>
+        <w:rPr>
+          <w:rFonts w:ascii="Times New Roman" w:eastAsia="Times New Roman" w:hAnsi="Times New Roman" w:cs="Times New Roman"/>
+          <w:sz w:val="24"/>
+          <w:szCs w:val="24"/>
+        </w:rPr>
+      </w:pPr>
+      <w:r>
+        <w:rPr>
+          <w:rFonts w:ascii="Times New Roman" w:eastAsia="Times New Roman" w:hAnsi="Times New Roman" w:cs="Times New Roman"/>
+          <w:sz w:val="24"/>
+          <w:szCs w:val="24"/>
+        </w:rPr>
+        <w:t xml:space="preserve">6. You may include R code in an appendix (not counted in the </w:t>
+      </w:r>
+      <w:proofErr w:type="gramStart"/>
+      <w:r>
+        <w:rPr>
+          <w:rFonts w:ascii="Times New Roman" w:eastAsia="Times New Roman" w:hAnsi="Times New Roman" w:cs="Times New Roman"/>
+          <w:sz w:val="24"/>
+          <w:szCs w:val="24"/>
+        </w:rPr>
+        <w:t>5</w:t>
+      </w:r>
+      <w:r>
+        <w:rPr>
+          <w:rFonts w:ascii="Times New Roman" w:eastAsia="Times New Roman" w:hAnsi="Times New Roman" w:cs="Times New Roman"/>
+          <w:sz w:val="24"/>
+          <w:szCs w:val="24"/>
+        </w:rPr>
+        <w:t>-</w:t>
+      </w:r>
+      <w:r>
+        <w:rPr>
+          <w:rFonts w:ascii="Times New Roman" w:eastAsia="Times New Roman" w:hAnsi="Times New Roman" w:cs="Times New Roman"/>
+          <w:sz w:val="24"/>
+          <w:szCs w:val="24"/>
+        </w:rPr>
+        <w:t>6 page</w:t>
+      </w:r>
+      <w:proofErr w:type="gramEnd"/>
+      <w:r>
+        <w:rPr>
+          <w:rFonts w:ascii="Times New Roman" w:eastAsia="Times New Roman" w:hAnsi="Times New Roman" w:cs="Times New Roman"/>
+          <w:sz w:val="24"/>
+          <w:szCs w:val="24"/>
+        </w:rPr>
+        <w:t xml:space="preserve"> limit), but no R code</w:t>
+      </w:r>
+    </w:p>
+    <w:p>
+      <w:pPr>
+        <w:spacing w:after="0" w:line="360" w:lineRule="auto"/>
+        <w:rPr>
+          <w:rFonts w:ascii="Times New Roman" w:eastAsia="Times New Roman" w:hAnsi="Times New Roman" w:cs="Times New Roman"/>
+          <w:sz w:val="24"/>
+          <w:szCs w:val="24"/>
+        </w:rPr>
+      </w:pPr>
+      <w:r>
+        <w:rPr>
+          <w:rFonts w:ascii="Times New Roman" w:eastAsia="Times New Roman" w:hAnsi="Times New Roman" w:cs="Times New Roman"/>
+          <w:sz w:val="24"/>
+          <w:szCs w:val="24"/>
+        </w:rPr>
+        <w:t>or R summaries can be included in the main report. For example, present your results in</w:t>
+      </w:r>
+    </w:p>
+    <w:p>
+      <w:pPr>
+        <w:spacing w:after="0" w:line="360" w:lineRule="auto"/>
+        <w:rPr>
+          <w:rFonts w:ascii="Times New Roman" w:eastAsia="Times New Roman" w:hAnsi="Times New Roman" w:cs="Times New Roman"/>
+          <w:sz w:val="24"/>
+          <w:szCs w:val="24"/>
+        </w:rPr>
+      </w:pPr>
+      <w:r>
+        <w:rPr>
+          <w:rFonts w:ascii="Times New Roman" w:eastAsia="Times New Roman" w:hAnsi="Times New Roman" w:cs="Times New Roman"/>
+          <w:sz w:val="24"/>
+          <w:szCs w:val="24"/>
+        </w:rPr>
+        <w:t>tables and make sure to discuss your results in the text of the report.</w:t>
+      </w:r>
+    </w:p>
+    <w:p>
+      <w:pPr>
+        <w:spacing w:after="0" w:line="360" w:lineRule="auto"/>
+        <w:rPr>
+          <w:rFonts w:ascii="Times New Roman" w:eastAsia="Times New Roman" w:hAnsi="Times New Roman" w:cs="Times New Roman"/>
+          <w:sz w:val="24"/>
+          <w:szCs w:val="24"/>
+        </w:rPr>
+      </w:pPr>
+    </w:p>
+    <w:p>
+      <w:pPr>
+        <w:pStyle w:val="ListParagraph"/>
         <w:numPr>
           <w:ilvl w:val="0"/>
-          <w:numId w:val="1"/>
+          <w:numId w:val="3"/>
         </w:numPr>
-        <w:spacing w:after="0" w:line="240" w:lineRule="auto"/>
-        <w:ind w:left="540"/>
-        <w:textAlignment w:val="center"/>
-        <w:rPr>
-          <w:rFonts w:ascii="Calibri" w:eastAsia="Times New Roman" w:hAnsi="Calibri" w:cs="Calibri"/>
-        </w:rPr>
-      </w:pPr>
-      <w:r>
-        <w:rPr>
-          <w:rFonts w:ascii="Calibri" w:eastAsia="Times New Roman" w:hAnsi="Calibri" w:cs="Calibri"/>
-        </w:rPr>
-        <w:t xml:space="preserve">[vedio] How to Get Started with Kaggle’s Titanic Competition | Kaggle, </w:t>
-      </w:r>
-      <w:hyperlink r:id="rId5" w:history="1">
-        <w:r>
-          <w:rPr>
-            <w:rFonts w:ascii="Calibri" w:eastAsia="Times New Roman" w:hAnsi="Calibri" w:cs="Calibri"/>
-            <w:color w:val="0000FF"/>
-            <w:u w:val="single"/>
-          </w:rPr>
-          <w:t>How to Get Started with Kaggle’s Titanic Competition | Kaggle</w:t>
-        </w:r>
-      </w:hyperlink>
-    </w:p>
-    <w:p>
-      <w:pPr>
-        <w:numPr>
-          <w:ilvl w:val="1"/>
-          <w:numId w:val="1"/>
-        </w:numPr>
-        <w:spacing w:after="0" w:line="240" w:lineRule="auto"/>
-        <w:ind w:left="1080"/>
-        <w:textAlignment w:val="center"/>
-        <w:rPr>
-          <w:rFonts w:ascii="Calibri" w:eastAsia="Times New Roman" w:hAnsi="Calibri" w:cs="Calibri"/>
-        </w:rPr>
-      </w:pPr>
-      <w:r>
-        <w:rPr>
-          <w:rFonts w:ascii="Calibri" w:eastAsia="Times New Roman" w:hAnsi="Calibri" w:cs="Calibri"/>
-        </w:rPr>
-        <w:t>EDA</w:t>
-      </w:r>
-    </w:p>
-    <w:p>
-      <w:pPr>
-        <w:numPr>
-          <w:ilvl w:val="2"/>
-          <w:numId w:val="1"/>
-        </w:numPr>
-        <w:spacing w:after="0" w:line="240" w:lineRule="auto"/>
-        <w:ind w:left="1620"/>
-        <w:textAlignment w:val="center"/>
-        <w:rPr>
-          <w:rFonts w:ascii="Calibri" w:eastAsia="Times New Roman" w:hAnsi="Calibri" w:cs="Calibri"/>
-        </w:rPr>
-      </w:pPr>
-      <w:r>
-        <w:rPr>
-          <w:rFonts w:ascii="Calibri" w:eastAsia="Times New Roman" w:hAnsi="Calibri" w:cs="Calibri"/>
-        </w:rPr>
-        <w:t xml:space="preserve">How to improve </w:t>
-      </w:r>
-    </w:p>
-    <w:p>
-      <w:pPr>
-        <w:spacing w:after="0" w:line="240" w:lineRule="auto"/>
-        <w:ind w:left="1080"/>
-        <w:rPr>
-          <w:rFonts w:ascii="Calibri" w:eastAsia="Times New Roman" w:hAnsi="Calibri" w:cs="Calibri"/>
-        </w:rPr>
-      </w:pPr>
-      <w:r>
-        <w:rPr>
-          <w:rFonts w:ascii="Calibri" w:eastAsia="Times New Roman" w:hAnsi="Calibri" w:cs="Calibri"/>
-        </w:rPr>
-        <w:t> </w:t>
-      </w:r>
-    </w:p>
-    <w:p>
-      <w:pPr>
-        <w:spacing w:after="0" w:line="240" w:lineRule="auto"/>
-        <w:ind w:left="1080"/>
-        <w:rPr>
-          <w:rFonts w:ascii="Calibri" w:eastAsia="Times New Roman" w:hAnsi="Calibri" w:cs="Calibri"/>
-        </w:rPr>
-      </w:pPr>
-      <w:r>
-        <w:rPr>
-          <w:rFonts w:ascii="Calibri" w:eastAsia="Times New Roman" w:hAnsi="Calibri" w:cs="Calibri"/>
-        </w:rPr>
-        <w:t> </w:t>
-      </w:r>
-    </w:p>
-    <w:p>
-      <w:pPr>
+        <w:spacing w:after="0" w:line="360" w:lineRule="auto"/>
+        <w:rPr>
+          <w:rFonts w:ascii="Times New Roman" w:eastAsia="Times New Roman" w:hAnsi="Times New Roman" w:cs="Times New Roman"/>
+          <w:sz w:val="24"/>
+          <w:szCs w:val="24"/>
+        </w:rPr>
+      </w:pPr>
+      <w:r>
+        <w:rPr>
+          <w:rFonts w:ascii="Times New Roman" w:eastAsia="Times New Roman" w:hAnsi="Times New Roman" w:cs="Times New Roman"/>
+          <w:sz w:val="24"/>
+          <w:szCs w:val="24"/>
+        </w:rPr>
+        <w:t xml:space="preserve">Scientific question: </w:t>
+      </w:r>
+    </w:p>
+    <w:p>
+      <w:pPr>
+        <w:spacing w:after="0" w:line="360" w:lineRule="auto"/>
+        <w:rPr>
+          <w:rFonts w:ascii="Times New Roman" w:eastAsia="Times New Roman" w:hAnsi="Times New Roman" w:cs="Times New Roman"/>
+          <w:sz w:val="24"/>
+          <w:szCs w:val="24"/>
+        </w:rPr>
+      </w:pPr>
+      <w:r>
+        <w:rPr>
+          <w:rFonts w:ascii="Times New Roman" w:eastAsia="Times New Roman" w:hAnsi="Times New Roman" w:cs="Times New Roman"/>
+          <w:sz w:val="24"/>
+          <w:szCs w:val="24"/>
+        </w:rPr>
+        <w:t>What sorts of people were more likely to survive the Titanic sinking?</w:t>
+      </w:r>
+    </w:p>
+    <w:p>
+      <w:pPr>
+        <w:pStyle w:val="ListParagraph"/>
         <w:numPr>
           <w:ilvl w:val="0"/>
-          <w:numId w:val="2"/>
+          <w:numId w:val="3"/>
         </w:numPr>
-        <w:spacing w:after="0" w:line="240" w:lineRule="auto"/>
-        <w:ind w:left="540"/>
-        <w:textAlignment w:val="center"/>
-        <w:rPr>
-          <w:rFonts w:ascii="Calibri" w:eastAsia="Times New Roman" w:hAnsi="Calibri" w:cs="Calibri"/>
-        </w:rPr>
-      </w:pPr>
-      <w:r>
-        <w:rPr>
-          <w:rFonts w:ascii="Calibri" w:eastAsia="Times New Roman" w:hAnsi="Calibri" w:cs="Calibri"/>
-        </w:rPr>
-        <w:t> </w:t>
-      </w:r>
-    </w:p>
-    <w:p>
-      <w:pPr>
-        <w:spacing w:after="0" w:line="240" w:lineRule="auto"/>
-        <w:rPr>
-          <w:rFonts w:ascii="Calibri" w:eastAsia="Times New Roman" w:hAnsi="Calibri" w:cs="Calibri"/>
-        </w:rPr>
-      </w:pPr>
-      <w:r>
-        <w:rPr>
-          <w:rFonts w:ascii="Calibri" w:eastAsia="Times New Roman" w:hAnsi="Calibri" w:cs="Calibri"/>
+        <w:spacing w:after="0" w:line="360" w:lineRule="auto"/>
+        <w:rPr>
+          <w:rFonts w:ascii="Times New Roman" w:eastAsia="Times New Roman" w:hAnsi="Times New Roman" w:cs="Times New Roman"/>
+          <w:sz w:val="24"/>
+          <w:szCs w:val="24"/>
+        </w:rPr>
+      </w:pPr>
+    </w:p>
+    <w:p>
+      <w:pPr>
+        <w:spacing w:after="0" w:line="360" w:lineRule="auto"/>
+        <w:rPr>
+          <w:rFonts w:ascii="Times New Roman" w:eastAsia="Times New Roman" w:hAnsi="Times New Roman" w:cs="Times New Roman"/>
+          <w:sz w:val="24"/>
+          <w:szCs w:val="24"/>
+        </w:rPr>
+      </w:pPr>
+      <w:r>
+        <w:rPr>
+          <w:rFonts w:ascii="Times New Roman" w:eastAsia="Times New Roman" w:hAnsi="Times New Roman" w:cs="Times New Roman"/>
+          <w:sz w:val="24"/>
+          <w:szCs w:val="24"/>
         </w:rPr>
         <w:t>### 2.1 Age</w:t>
       </w:r>
     </w:p>
     <w:p>
       <w:pPr>
-        <w:spacing w:after="0" w:line="240" w:lineRule="auto"/>
-        <w:rPr>
-          <w:rFonts w:ascii="Calibri" w:eastAsia="Times New Roman" w:hAnsi="Calibri" w:cs="Calibri"/>
-        </w:rPr>
-      </w:pPr>
-      <w:r>
-        <w:rPr>
+        <w:spacing w:after="0" w:line="360" w:lineRule="auto"/>
+        <w:rPr>
+          <w:rFonts w:ascii="Times New Roman" w:eastAsia="Times New Roman" w:hAnsi="Times New Roman" w:cs="Times New Roman"/>
+          <w:sz w:val="24"/>
+          <w:szCs w:val="24"/>
+        </w:rPr>
+      </w:pPr>
+      <w:r>
+        <w:rPr>
+          <w:rFonts w:ascii="Times New Roman" w:hAnsi="Times New Roman" w:cs="Times New Roman"/>
           <w:noProof/>
+          <w:sz w:val="24"/>
+          <w:szCs w:val="24"/>
         </w:rPr>
         <w:drawing>
-          <wp:inline distT="0" distB="0" distL="0" distR="0">
+          <wp:inline distT="0" distB="0" distL="0" distR="0" wp14:anchorId="4CAA88F6" wp14:editId="45551A56">
             <wp:extent cx="5581650" cy="3479586"/>
             <wp:effectExtent l="0" t="0" r="0" b="6985"/>
             <wp:docPr id="13" name="Picture 13"/>
@@ -165,7 +246,7 @@
                     </pic:cNvPicPr>
                   </pic:nvPicPr>
                   <pic:blipFill>
-                    <a:blip r:embed="rId6">
+                    <a:blip r:embed="rId5">
                       <a:extLst>
                         <a:ext uri="{28A0092B-C50C-407E-A947-70E740481C1C}">
                           <a14:useLocalDpi xmlns:a14="http://schemas.microsoft.com/office/drawing/2010/main" val="0"/>
@@ -199,32 +280,41 @@
     </w:p>
     <w:p>
       <w:pPr>
-        <w:spacing w:after="0" w:line="240" w:lineRule="auto"/>
-        <w:rPr>
-          <w:rFonts w:ascii="Calibri" w:eastAsia="Times New Roman" w:hAnsi="Calibri" w:cs="Calibri"/>
-        </w:rPr>
-      </w:pPr>
-      <w:r>
-        <w:rPr>
-          <w:rFonts w:ascii="Calibri" w:eastAsia="Times New Roman" w:hAnsi="Calibri" w:cs="Calibri"/>
+        <w:spacing w:after="0" w:line="360" w:lineRule="auto"/>
+        <w:rPr>
+          <w:rFonts w:ascii="Times New Roman" w:eastAsia="Times New Roman" w:hAnsi="Times New Roman" w:cs="Times New Roman"/>
+          <w:sz w:val="24"/>
+          <w:szCs w:val="24"/>
+        </w:rPr>
+      </w:pPr>
+      <w:r>
+        <w:rPr>
+          <w:rFonts w:ascii="Times New Roman" w:eastAsia="Times New Roman" w:hAnsi="Times New Roman" w:cs="Times New Roman"/>
+          <w:sz w:val="24"/>
+          <w:szCs w:val="24"/>
         </w:rPr>
         <w:t>### 2.2 Sex Vs Survive</w:t>
       </w:r>
     </w:p>
     <w:p>
       <w:pPr>
-        <w:spacing w:after="0" w:line="240" w:lineRule="auto"/>
-        <w:rPr>
-          <w:rFonts w:ascii="Calibri" w:eastAsia="Times New Roman" w:hAnsi="Calibri" w:cs="Calibri"/>
-        </w:rPr>
-      </w:pPr>
-      <w:bookmarkStart w:id="0" w:name="_GoBack"/>
-      <w:r>
-        <w:rPr>
+        <w:spacing w:after="0" w:line="360" w:lineRule="auto"/>
+        <w:rPr>
+          <w:rFonts w:ascii="Times New Roman" w:eastAsia="Times New Roman" w:hAnsi="Times New Roman" w:cs="Times New Roman"/>
+          <w:sz w:val="24"/>
+          <w:szCs w:val="24"/>
+        </w:rPr>
+      </w:pPr>
+      <w:r>
+        <w:rPr>
+          <w:rFonts w:ascii="Times New Roman" w:hAnsi="Times New Roman" w:cs="Times New Roman"/>
           <w:noProof/>
-        </w:rPr>
+          <w:sz w:val="24"/>
+          <w:szCs w:val="24"/>
+        </w:rPr>
+        <w:lastRenderedPageBreak/>
         <w:drawing>
-          <wp:inline distT="0" distB="0" distL="0" distR="0">
+          <wp:inline distT="0" distB="0" distL="0" distR="0" wp14:anchorId="6CE02E54" wp14:editId="6F5E4B97">
             <wp:extent cx="5059075" cy="3159760"/>
             <wp:effectExtent l="0" t="0" r="8255" b="2540"/>
             <wp:docPr id="12" name="Picture 12"/>
@@ -241,7 +331,7 @@
                     </pic:cNvPicPr>
                   </pic:nvPicPr>
                   <pic:blipFill>
-                    <a:blip r:embed="rId7">
+                    <a:blip r:embed="rId6">
                       <a:extLst>
                         <a:ext uri="{28A0092B-C50C-407E-A947-70E740481C1C}">
                           <a14:useLocalDpi xmlns:a14="http://schemas.microsoft.com/office/drawing/2010/main" val="0"/>
@@ -272,36 +362,43 @@
           </wp:inline>
         </w:drawing>
       </w:r>
-      <w:bookmarkEnd w:id="0"/>
-    </w:p>
-    <w:p>
-      <w:pPr>
-        <w:spacing w:after="0" w:line="240" w:lineRule="auto"/>
-        <w:rPr>
-          <w:rFonts w:ascii="Calibri" w:eastAsia="Times New Roman" w:hAnsi="Calibri" w:cs="Calibri"/>
-        </w:rPr>
-      </w:pPr>
-      <w:r>
-        <w:rPr>
-          <w:rFonts w:ascii="Calibri" w:eastAsia="Times New Roman" w:hAnsi="Calibri" w:cs="Calibri"/>
-        </w:rPr>
-        <w:lastRenderedPageBreak/>
+    </w:p>
+    <w:p>
+      <w:pPr>
+        <w:spacing w:after="0" w:line="360" w:lineRule="auto"/>
+        <w:rPr>
+          <w:rFonts w:ascii="Times New Roman" w:eastAsia="Times New Roman" w:hAnsi="Times New Roman" w:cs="Times New Roman"/>
+          <w:sz w:val="24"/>
+          <w:szCs w:val="24"/>
+        </w:rPr>
+      </w:pPr>
+      <w:r>
+        <w:rPr>
+          <w:rFonts w:ascii="Times New Roman" w:eastAsia="Times New Roman" w:hAnsi="Times New Roman" w:cs="Times New Roman"/>
+          <w:sz w:val="24"/>
+          <w:szCs w:val="24"/>
+        </w:rPr>
         <w:t>### 2.3 Age Vs Sex Vs Survived</w:t>
       </w:r>
     </w:p>
     <w:p>
       <w:pPr>
-        <w:spacing w:after="0" w:line="240" w:lineRule="auto"/>
-        <w:rPr>
-          <w:rFonts w:ascii="Calibri" w:eastAsia="Times New Roman" w:hAnsi="Calibri" w:cs="Calibri"/>
-        </w:rPr>
-      </w:pPr>
-      <w:r>
-        <w:rPr>
+        <w:spacing w:after="0" w:line="360" w:lineRule="auto"/>
+        <w:rPr>
+          <w:rFonts w:ascii="Times New Roman" w:eastAsia="Times New Roman" w:hAnsi="Times New Roman" w:cs="Times New Roman"/>
+          <w:sz w:val="24"/>
+          <w:szCs w:val="24"/>
+        </w:rPr>
+      </w:pPr>
+      <w:r>
+        <w:rPr>
+          <w:rFonts w:ascii="Times New Roman" w:hAnsi="Times New Roman" w:cs="Times New Roman"/>
           <w:noProof/>
+          <w:sz w:val="24"/>
+          <w:szCs w:val="24"/>
         </w:rPr>
         <w:drawing>
-          <wp:inline distT="0" distB="0" distL="0" distR="0">
+          <wp:inline distT="0" distB="0" distL="0" distR="0" wp14:anchorId="0F86E275" wp14:editId="44AA6D0F">
             <wp:extent cx="5943600" cy="3700780"/>
             <wp:effectExtent l="0" t="0" r="0" b="0"/>
             <wp:docPr id="11" name="Picture 11"/>
@@ -318,7 +415,7 @@
                     </pic:cNvPicPr>
                   </pic:nvPicPr>
                   <pic:blipFill>
-                    <a:blip r:embed="rId8">
+                    <a:blip r:embed="rId7">
                       <a:extLst>
                         <a:ext uri="{28A0092B-C50C-407E-A947-70E740481C1C}">
                           <a14:useLocalDpi xmlns:a14="http://schemas.microsoft.com/office/drawing/2010/main" val="0"/>
@@ -352,45 +449,59 @@
     </w:p>
     <w:p>
       <w:pPr>
-        <w:spacing w:after="0" w:line="240" w:lineRule="auto"/>
-        <w:rPr>
-          <w:rFonts w:ascii="Calibri" w:eastAsia="Times New Roman" w:hAnsi="Calibri" w:cs="Calibri"/>
-        </w:rPr>
-      </w:pPr>
-      <w:r>
-        <w:rPr>
-          <w:rFonts w:ascii="Calibri" w:eastAsia="Times New Roman" w:hAnsi="Calibri" w:cs="Calibri"/>
+        <w:spacing w:after="0" w:line="360" w:lineRule="auto"/>
+        <w:rPr>
+          <w:rFonts w:ascii="Times New Roman" w:eastAsia="Times New Roman" w:hAnsi="Times New Roman" w:cs="Times New Roman"/>
+          <w:sz w:val="24"/>
+          <w:szCs w:val="24"/>
+        </w:rPr>
+      </w:pPr>
+      <w:r>
+        <w:rPr>
+          <w:rFonts w:ascii="Times New Roman" w:eastAsia="Times New Roman" w:hAnsi="Times New Roman" w:cs="Times New Roman"/>
+          <w:sz w:val="24"/>
+          <w:szCs w:val="24"/>
         </w:rPr>
         <w:t xml:space="preserve">### 2.4. </w:t>
       </w:r>
       <w:proofErr w:type="spellStart"/>
       <w:r>
         <w:rPr>
-          <w:rFonts w:ascii="Calibri" w:eastAsia="Times New Roman" w:hAnsi="Calibri" w:cs="Calibri"/>
+          <w:rFonts w:ascii="Times New Roman" w:eastAsia="Times New Roman" w:hAnsi="Times New Roman" w:cs="Times New Roman"/>
+          <w:sz w:val="24"/>
+          <w:szCs w:val="24"/>
         </w:rPr>
         <w:t>Pclass</w:t>
       </w:r>
       <w:proofErr w:type="spellEnd"/>
       <w:r>
         <w:rPr>
-          <w:rFonts w:ascii="Calibri" w:eastAsia="Times New Roman" w:hAnsi="Calibri" w:cs="Calibri"/>
+          <w:rFonts w:ascii="Times New Roman" w:eastAsia="Times New Roman" w:hAnsi="Times New Roman" w:cs="Times New Roman"/>
+          <w:sz w:val="24"/>
+          <w:szCs w:val="24"/>
         </w:rPr>
         <w:t xml:space="preserve"> vs Sex</w:t>
       </w:r>
     </w:p>
     <w:p>
       <w:pPr>
-        <w:spacing w:after="0" w:line="240" w:lineRule="auto"/>
-        <w:rPr>
-          <w:rFonts w:ascii="Calibri" w:eastAsia="Times New Roman" w:hAnsi="Calibri" w:cs="Calibri"/>
-        </w:rPr>
-      </w:pPr>
-      <w:r>
-        <w:rPr>
+        <w:spacing w:after="0" w:line="360" w:lineRule="auto"/>
+        <w:rPr>
+          <w:rFonts w:ascii="Times New Roman" w:eastAsia="Times New Roman" w:hAnsi="Times New Roman" w:cs="Times New Roman"/>
+          <w:sz w:val="24"/>
+          <w:szCs w:val="24"/>
+        </w:rPr>
+      </w:pPr>
+      <w:r>
+        <w:rPr>
+          <w:rFonts w:ascii="Times New Roman" w:hAnsi="Times New Roman" w:cs="Times New Roman"/>
           <w:noProof/>
-        </w:rPr>
+          <w:sz w:val="24"/>
+          <w:szCs w:val="24"/>
+        </w:rPr>
+        <w:lastRenderedPageBreak/>
         <w:drawing>
-          <wp:inline distT="0" distB="0" distL="0" distR="0">
+          <wp:inline distT="0" distB="0" distL="0" distR="0" wp14:anchorId="5926A806" wp14:editId="3B08C446">
             <wp:extent cx="5943600" cy="3735705"/>
             <wp:effectExtent l="0" t="0" r="0" b="0"/>
             <wp:docPr id="10" name="Picture 10"/>
@@ -407,7 +518,7 @@
                     </pic:cNvPicPr>
                   </pic:nvPicPr>
                   <pic:blipFill>
-                    <a:blip r:embed="rId9">
+                    <a:blip r:embed="rId8">
                       <a:extLst>
                         <a:ext uri="{28A0092B-C50C-407E-A947-70E740481C1C}">
                           <a14:useLocalDpi xmlns:a14="http://schemas.microsoft.com/office/drawing/2010/main" val="0"/>
@@ -441,32 +552,40 @@
     </w:p>
     <w:p>
       <w:pPr>
-        <w:spacing w:after="0" w:line="240" w:lineRule="auto"/>
-        <w:rPr>
-          <w:rFonts w:ascii="Calibri" w:eastAsia="Times New Roman" w:hAnsi="Calibri" w:cs="Calibri"/>
-        </w:rPr>
-      </w:pPr>
-      <w:r>
-        <w:rPr>
-          <w:rFonts w:ascii="Calibri" w:eastAsia="Times New Roman" w:hAnsi="Calibri" w:cs="Calibri"/>
+        <w:spacing w:after="0" w:line="360" w:lineRule="auto"/>
+        <w:rPr>
+          <w:rFonts w:ascii="Times New Roman" w:eastAsia="Times New Roman" w:hAnsi="Times New Roman" w:cs="Times New Roman"/>
+          <w:sz w:val="24"/>
+          <w:szCs w:val="24"/>
+        </w:rPr>
+      </w:pPr>
+      <w:r>
+        <w:rPr>
+          <w:rFonts w:ascii="Times New Roman" w:eastAsia="Times New Roman" w:hAnsi="Times New Roman" w:cs="Times New Roman"/>
+          <w:sz w:val="24"/>
+          <w:szCs w:val="24"/>
         </w:rPr>
         <w:t>### 3.2 Title Vs Survived</w:t>
       </w:r>
     </w:p>
     <w:p>
       <w:pPr>
-        <w:spacing w:after="0" w:line="240" w:lineRule="auto"/>
-        <w:rPr>
-          <w:rFonts w:ascii="Calibri" w:eastAsia="Times New Roman" w:hAnsi="Calibri" w:cs="Calibri"/>
-        </w:rPr>
-      </w:pPr>
-      <w:r>
-        <w:rPr>
+        <w:spacing w:after="0" w:line="360" w:lineRule="auto"/>
+        <w:rPr>
+          <w:rFonts w:ascii="Times New Roman" w:eastAsia="Times New Roman" w:hAnsi="Times New Roman" w:cs="Times New Roman"/>
+          <w:sz w:val="24"/>
+          <w:szCs w:val="24"/>
+        </w:rPr>
+      </w:pPr>
+      <w:r>
+        <w:rPr>
+          <w:rFonts w:ascii="Times New Roman" w:hAnsi="Times New Roman" w:cs="Times New Roman"/>
           <w:noProof/>
-        </w:rPr>
-        <w:lastRenderedPageBreak/>
+          <w:sz w:val="24"/>
+          <w:szCs w:val="24"/>
+        </w:rPr>
         <w:drawing>
-          <wp:inline distT="0" distB="0" distL="0" distR="0">
+          <wp:inline distT="0" distB="0" distL="0" distR="0" wp14:anchorId="5A5E7FF4" wp14:editId="765F9B43">
             <wp:extent cx="5943600" cy="3729990"/>
             <wp:effectExtent l="0" t="0" r="0" b="3810"/>
             <wp:docPr id="9" name="Picture 9"/>
@@ -483,7 +602,7 @@
                     </pic:cNvPicPr>
                   </pic:nvPicPr>
                   <pic:blipFill>
-                    <a:blip r:embed="rId10">
+                    <a:blip r:embed="rId9">
                       <a:extLst>
                         <a:ext uri="{28A0092B-C50C-407E-A947-70E740481C1C}">
                           <a14:useLocalDpi xmlns:a14="http://schemas.microsoft.com/office/drawing/2010/main" val="0"/>
@@ -517,31 +636,41 @@
     </w:p>
     <w:p>
       <w:pPr>
-        <w:spacing w:after="0" w:line="240" w:lineRule="auto"/>
-        <w:rPr>
-          <w:rFonts w:ascii="Calibri" w:eastAsia="Times New Roman" w:hAnsi="Calibri" w:cs="Calibri"/>
-        </w:rPr>
-      </w:pPr>
-      <w:r>
-        <w:rPr>
-          <w:rFonts w:ascii="Calibri" w:eastAsia="Times New Roman" w:hAnsi="Calibri" w:cs="Calibri"/>
+        <w:spacing w:after="0" w:line="360" w:lineRule="auto"/>
+        <w:rPr>
+          <w:rFonts w:ascii="Times New Roman" w:eastAsia="Times New Roman" w:hAnsi="Times New Roman" w:cs="Times New Roman"/>
+          <w:sz w:val="24"/>
+          <w:szCs w:val="24"/>
+        </w:rPr>
+      </w:pPr>
+      <w:r>
+        <w:rPr>
+          <w:rFonts w:ascii="Times New Roman" w:eastAsia="Times New Roman" w:hAnsi="Times New Roman" w:cs="Times New Roman"/>
+          <w:sz w:val="24"/>
+          <w:szCs w:val="24"/>
         </w:rPr>
         <w:t>### 3.3 Family size Vs Survived</w:t>
       </w:r>
     </w:p>
     <w:p>
       <w:pPr>
-        <w:spacing w:after="0" w:line="240" w:lineRule="auto"/>
-        <w:rPr>
-          <w:rFonts w:ascii="Calibri" w:eastAsia="Times New Roman" w:hAnsi="Calibri" w:cs="Calibri"/>
-        </w:rPr>
-      </w:pPr>
-      <w:r>
-        <w:rPr>
+        <w:spacing w:after="0" w:line="360" w:lineRule="auto"/>
+        <w:rPr>
+          <w:rFonts w:ascii="Times New Roman" w:eastAsia="Times New Roman" w:hAnsi="Times New Roman" w:cs="Times New Roman"/>
+          <w:sz w:val="24"/>
+          <w:szCs w:val="24"/>
+        </w:rPr>
+      </w:pPr>
+      <w:r>
+        <w:rPr>
+          <w:rFonts w:ascii="Times New Roman" w:hAnsi="Times New Roman" w:cs="Times New Roman"/>
           <w:noProof/>
-        </w:rPr>
+          <w:sz w:val="24"/>
+          <w:szCs w:val="24"/>
+        </w:rPr>
+        <w:lastRenderedPageBreak/>
         <w:drawing>
-          <wp:inline distT="0" distB="0" distL="0" distR="0">
+          <wp:inline distT="0" distB="0" distL="0" distR="0" wp14:anchorId="4CD4618F" wp14:editId="0AAF8D7C">
             <wp:extent cx="5905500" cy="3771900"/>
             <wp:effectExtent l="0" t="0" r="0" b="0"/>
             <wp:docPr id="8" name="Picture 8"/>
@@ -558,7 +687,7 @@
                     </pic:cNvPicPr>
                   </pic:nvPicPr>
                   <pic:blipFill>
-                    <a:blip r:embed="rId11">
+                    <a:blip r:embed="rId10">
                       <a:extLst>
                         <a:ext uri="{28A0092B-C50C-407E-A947-70E740481C1C}">
                           <a14:useLocalDpi xmlns:a14="http://schemas.microsoft.com/office/drawing/2010/main" val="0"/>
@@ -592,46 +721,58 @@
     </w:p>
     <w:p>
       <w:pPr>
-        <w:spacing w:after="0" w:line="240" w:lineRule="auto"/>
-        <w:rPr>
-          <w:rFonts w:ascii="Calibri" w:eastAsia="Times New Roman" w:hAnsi="Calibri" w:cs="Calibri"/>
-        </w:rPr>
-      </w:pPr>
-      <w:r>
-        <w:rPr>
-          <w:rFonts w:ascii="Calibri" w:eastAsia="Times New Roman" w:hAnsi="Calibri" w:cs="Calibri"/>
+        <w:spacing w:after="0" w:line="360" w:lineRule="auto"/>
+        <w:rPr>
+          <w:rFonts w:ascii="Times New Roman" w:eastAsia="Times New Roman" w:hAnsi="Times New Roman" w:cs="Times New Roman"/>
+          <w:sz w:val="24"/>
+          <w:szCs w:val="24"/>
+        </w:rPr>
+      </w:pPr>
+      <w:r>
+        <w:rPr>
+          <w:rFonts w:ascii="Times New Roman" w:eastAsia="Times New Roman" w:hAnsi="Times New Roman" w:cs="Times New Roman"/>
+          <w:sz w:val="24"/>
+          <w:szCs w:val="24"/>
         </w:rPr>
         <w:t xml:space="preserve">### 4.1 Redefined the </w:t>
       </w:r>
       <w:proofErr w:type="spellStart"/>
       <w:r>
         <w:rPr>
-          <w:rFonts w:ascii="Calibri" w:eastAsia="Times New Roman" w:hAnsi="Calibri" w:cs="Calibri"/>
+          <w:rFonts w:ascii="Times New Roman" w:eastAsia="Times New Roman" w:hAnsi="Times New Roman" w:cs="Times New Roman"/>
+          <w:sz w:val="24"/>
+          <w:szCs w:val="24"/>
         </w:rPr>
         <w:t>Fsize</w:t>
       </w:r>
       <w:proofErr w:type="spellEnd"/>
       <w:r>
         <w:rPr>
-          <w:rFonts w:ascii="Calibri" w:eastAsia="Times New Roman" w:hAnsi="Calibri" w:cs="Calibri"/>
+          <w:rFonts w:ascii="Times New Roman" w:eastAsia="Times New Roman" w:hAnsi="Times New Roman" w:cs="Times New Roman"/>
+          <w:sz w:val="24"/>
+          <w:szCs w:val="24"/>
         </w:rPr>
         <w:t xml:space="preserve"> to factor: </w:t>
       </w:r>
     </w:p>
     <w:p>
       <w:pPr>
-        <w:spacing w:after="0" w:line="240" w:lineRule="auto"/>
-        <w:rPr>
-          <w:rFonts w:ascii="Calibri" w:eastAsia="Times New Roman" w:hAnsi="Calibri" w:cs="Calibri"/>
-        </w:rPr>
-      </w:pPr>
-      <w:r>
-        <w:rPr>
+        <w:spacing w:after="0" w:line="360" w:lineRule="auto"/>
+        <w:rPr>
+          <w:rFonts w:ascii="Times New Roman" w:eastAsia="Times New Roman" w:hAnsi="Times New Roman" w:cs="Times New Roman"/>
+          <w:sz w:val="24"/>
+          <w:szCs w:val="24"/>
+        </w:rPr>
+      </w:pPr>
+      <w:r>
+        <w:rPr>
+          <w:rFonts w:ascii="Times New Roman" w:hAnsi="Times New Roman" w:cs="Times New Roman"/>
           <w:noProof/>
-        </w:rPr>
-        <w:lastRenderedPageBreak/>
+          <w:sz w:val="24"/>
+          <w:szCs w:val="24"/>
+        </w:rPr>
         <w:drawing>
-          <wp:inline distT="0" distB="0" distL="0" distR="0">
+          <wp:inline distT="0" distB="0" distL="0" distR="0" wp14:anchorId="0BD37C0E" wp14:editId="4B4AECCB">
             <wp:extent cx="5943600" cy="3738880"/>
             <wp:effectExtent l="0" t="0" r="0" b="0"/>
             <wp:docPr id="7" name="Picture 7"/>
@@ -648,7 +789,7 @@
                     </pic:cNvPicPr>
                   </pic:nvPicPr>
                   <pic:blipFill>
-                    <a:blip r:embed="rId12">
+                    <a:blip r:embed="rId11">
                       <a:extLst>
                         <a:ext uri="{28A0092B-C50C-407E-A947-70E740481C1C}">
                           <a14:useLocalDpi xmlns:a14="http://schemas.microsoft.com/office/drawing/2010/main" val="0"/>
@@ -682,21 +823,27 @@
     </w:p>
     <w:p>
       <w:pPr>
-        <w:spacing w:after="0" w:line="240" w:lineRule="auto"/>
-        <w:rPr>
-          <w:rFonts w:ascii="Calibri" w:eastAsia="Times New Roman" w:hAnsi="Calibri" w:cs="Calibri"/>
-        </w:rPr>
-      </w:pPr>
-      <w:r>
-        <w:rPr>
-          <w:rFonts w:ascii="Calibri" w:eastAsia="Times New Roman" w:hAnsi="Calibri" w:cs="Calibri"/>
+        <w:spacing w:after="0" w:line="360" w:lineRule="auto"/>
+        <w:rPr>
+          <w:rFonts w:ascii="Times New Roman" w:eastAsia="Times New Roman" w:hAnsi="Times New Roman" w:cs="Times New Roman"/>
+          <w:sz w:val="24"/>
+          <w:szCs w:val="24"/>
+        </w:rPr>
+      </w:pPr>
+      <w:r>
+        <w:rPr>
+          <w:rFonts w:ascii="Times New Roman" w:eastAsia="Times New Roman" w:hAnsi="Times New Roman" w:cs="Times New Roman"/>
+          <w:sz w:val="24"/>
+          <w:szCs w:val="24"/>
         </w:rPr>
         <w:t xml:space="preserve">### 4.2 SLLR on </w:t>
       </w:r>
       <w:proofErr w:type="spellStart"/>
       <w:r>
         <w:rPr>
-          <w:rFonts w:ascii="Calibri" w:eastAsia="Times New Roman" w:hAnsi="Calibri" w:cs="Calibri"/>
+          <w:rFonts w:ascii="Times New Roman" w:eastAsia="Times New Roman" w:hAnsi="Times New Roman" w:cs="Times New Roman"/>
+          <w:sz w:val="24"/>
+          <w:szCs w:val="24"/>
         </w:rPr>
         <w:t>Survived~Age</w:t>
       </w:r>
@@ -704,18 +851,24 @@
     </w:p>
     <w:p>
       <w:pPr>
-        <w:spacing w:after="0" w:line="240" w:lineRule="auto"/>
-        <w:rPr>
-          <w:rFonts w:ascii="Calibri" w:eastAsia="Times New Roman" w:hAnsi="Calibri" w:cs="Calibri"/>
-        </w:rPr>
-      </w:pPr>
-      <w:r>
-        <w:rPr>
+        <w:spacing w:after="0" w:line="360" w:lineRule="auto"/>
+        <w:rPr>
+          <w:rFonts w:ascii="Times New Roman" w:eastAsia="Times New Roman" w:hAnsi="Times New Roman" w:cs="Times New Roman"/>
+          <w:sz w:val="24"/>
+          <w:szCs w:val="24"/>
+        </w:rPr>
+      </w:pPr>
+      <w:bookmarkStart w:id="0" w:name="_GoBack"/>
+      <w:r>
+        <w:rPr>
+          <w:rFonts w:ascii="Times New Roman" w:hAnsi="Times New Roman" w:cs="Times New Roman"/>
           <w:noProof/>
+          <w:sz w:val="24"/>
+          <w:szCs w:val="24"/>
         </w:rPr>
         <w:lastRenderedPageBreak/>
         <w:drawing>
-          <wp:inline distT="0" distB="0" distL="0" distR="0">
+          <wp:inline distT="0" distB="0" distL="0" distR="0" wp14:anchorId="146AFB12" wp14:editId="672E946A">
             <wp:extent cx="5419725" cy="5476875"/>
             <wp:effectExtent l="0" t="0" r="9525" b="9525"/>
             <wp:docPr id="6" name="Picture 6"/>
@@ -732,7 +885,7 @@
                     </pic:cNvPicPr>
                   </pic:nvPicPr>
                   <pic:blipFill>
-                    <a:blip r:embed="rId13">
+                    <a:blip r:embed="rId12">
                       <a:extLst>
                         <a:ext uri="{28A0092B-C50C-407E-A947-70E740481C1C}">
                           <a14:useLocalDpi xmlns:a14="http://schemas.microsoft.com/office/drawing/2010/main" val="0"/>
@@ -763,38 +916,49 @@
           </wp:inline>
         </w:drawing>
       </w:r>
-    </w:p>
-    <w:p>
-      <w:pPr>
-        <w:spacing w:after="0" w:line="240" w:lineRule="auto"/>
-        <w:rPr>
-          <w:rFonts w:ascii="Calibri" w:eastAsia="Times New Roman" w:hAnsi="Calibri" w:cs="Calibri"/>
-        </w:rPr>
-      </w:pPr>
-      <w:r>
-        <w:rPr>
-          <w:rFonts w:ascii="Calibri" w:eastAsia="Times New Roman" w:hAnsi="Calibri" w:cs="Calibri"/>
+      <w:bookmarkEnd w:id="0"/>
+    </w:p>
+    <w:p>
+      <w:pPr>
+        <w:spacing w:after="0" w:line="360" w:lineRule="auto"/>
+        <w:rPr>
+          <w:rFonts w:ascii="Times New Roman" w:eastAsia="Times New Roman" w:hAnsi="Times New Roman" w:cs="Times New Roman"/>
+          <w:sz w:val="24"/>
+          <w:szCs w:val="24"/>
+        </w:rPr>
+      </w:pPr>
+      <w:r>
+        <w:rPr>
+          <w:rFonts w:ascii="Times New Roman" w:eastAsia="Times New Roman" w:hAnsi="Times New Roman" w:cs="Times New Roman"/>
+          <w:sz w:val="24"/>
+          <w:szCs w:val="24"/>
         </w:rPr>
         <w:t> </w:t>
       </w:r>
     </w:p>
     <w:p>
       <w:pPr>
-        <w:spacing w:after="0" w:line="240" w:lineRule="auto"/>
-        <w:rPr>
-          <w:rFonts w:ascii="Calibri" w:eastAsia="Times New Roman" w:hAnsi="Calibri" w:cs="Calibri"/>
-        </w:rPr>
-      </w:pPr>
-      <w:r>
-        <w:rPr>
-          <w:rFonts w:ascii="Calibri" w:eastAsia="Times New Roman" w:hAnsi="Calibri" w:cs="Calibri"/>
+        <w:spacing w:after="0" w:line="360" w:lineRule="auto"/>
+        <w:rPr>
+          <w:rFonts w:ascii="Times New Roman" w:eastAsia="Times New Roman" w:hAnsi="Times New Roman" w:cs="Times New Roman"/>
+          <w:sz w:val="24"/>
+          <w:szCs w:val="24"/>
+        </w:rPr>
+      </w:pPr>
+      <w:r>
+        <w:rPr>
+          <w:rFonts w:ascii="Times New Roman" w:eastAsia="Times New Roman" w:hAnsi="Times New Roman" w:cs="Times New Roman"/>
+          <w:sz w:val="24"/>
+          <w:szCs w:val="24"/>
         </w:rPr>
         <w:t xml:space="preserve">### 4.3 SLLR on </w:t>
       </w:r>
       <w:proofErr w:type="spellStart"/>
       <w:r>
         <w:rPr>
-          <w:rFonts w:ascii="Calibri" w:eastAsia="Times New Roman" w:hAnsi="Calibri" w:cs="Calibri"/>
+          <w:rFonts w:ascii="Times New Roman" w:eastAsia="Times New Roman" w:hAnsi="Times New Roman" w:cs="Times New Roman"/>
+          <w:sz w:val="24"/>
+          <w:szCs w:val="24"/>
         </w:rPr>
         <w:t>Survived~Sex</w:t>
       </w:r>
@@ -802,18 +966,23 @@
     </w:p>
     <w:p>
       <w:pPr>
-        <w:spacing w:after="0" w:line="240" w:lineRule="auto"/>
-        <w:rPr>
-          <w:rFonts w:ascii="Calibri" w:eastAsia="Times New Roman" w:hAnsi="Calibri" w:cs="Calibri"/>
-        </w:rPr>
-      </w:pPr>
-      <w:r>
-        <w:rPr>
+        <w:spacing w:after="0" w:line="360" w:lineRule="auto"/>
+        <w:rPr>
+          <w:rFonts w:ascii="Times New Roman" w:eastAsia="Times New Roman" w:hAnsi="Times New Roman" w:cs="Times New Roman"/>
+          <w:sz w:val="24"/>
+          <w:szCs w:val="24"/>
+        </w:rPr>
+      </w:pPr>
+      <w:r>
+        <w:rPr>
+          <w:rFonts w:ascii="Times New Roman" w:hAnsi="Times New Roman" w:cs="Times New Roman"/>
           <w:noProof/>
+          <w:sz w:val="24"/>
+          <w:szCs w:val="24"/>
         </w:rPr>
         <w:lastRenderedPageBreak/>
         <w:drawing>
-          <wp:inline distT="0" distB="0" distL="0" distR="0">
+          <wp:inline distT="0" distB="0" distL="0" distR="0" wp14:anchorId="01008D2A" wp14:editId="0D3431E4">
             <wp:extent cx="5229225" cy="5286375"/>
             <wp:effectExtent l="0" t="0" r="9525" b="9525"/>
             <wp:docPr id="5" name="Picture 5"/>
@@ -830,7 +999,7 @@
                     </pic:cNvPicPr>
                   </pic:nvPicPr>
                   <pic:blipFill>
-                    <a:blip r:embed="rId14">
+                    <a:blip r:embed="rId13">
                       <a:extLst>
                         <a:ext uri="{28A0092B-C50C-407E-A947-70E740481C1C}">
                           <a14:useLocalDpi xmlns:a14="http://schemas.microsoft.com/office/drawing/2010/main" val="0"/>
@@ -864,35 +1033,45 @@
     </w:p>
     <w:p>
       <w:pPr>
-        <w:spacing w:after="0" w:line="240" w:lineRule="auto"/>
-        <w:rPr>
-          <w:rFonts w:ascii="Calibri" w:eastAsia="Times New Roman" w:hAnsi="Calibri" w:cs="Calibri"/>
-        </w:rPr>
-      </w:pPr>
-      <w:r>
-        <w:rPr>
-          <w:rFonts w:ascii="Calibri" w:eastAsia="Times New Roman" w:hAnsi="Calibri" w:cs="Calibri"/>
+        <w:spacing w:after="0" w:line="360" w:lineRule="auto"/>
+        <w:rPr>
+          <w:rFonts w:ascii="Times New Roman" w:eastAsia="Times New Roman" w:hAnsi="Times New Roman" w:cs="Times New Roman"/>
+          <w:sz w:val="24"/>
+          <w:szCs w:val="24"/>
+        </w:rPr>
+      </w:pPr>
+      <w:r>
+        <w:rPr>
+          <w:rFonts w:ascii="Times New Roman" w:eastAsia="Times New Roman" w:hAnsi="Times New Roman" w:cs="Times New Roman"/>
+          <w:sz w:val="24"/>
+          <w:szCs w:val="24"/>
         </w:rPr>
         <w:t> </w:t>
       </w:r>
     </w:p>
     <w:p>
       <w:pPr>
-        <w:spacing w:after="0" w:line="240" w:lineRule="auto"/>
-        <w:rPr>
-          <w:rFonts w:ascii="Calibri" w:eastAsia="Times New Roman" w:hAnsi="Calibri" w:cs="Calibri"/>
-        </w:rPr>
-      </w:pPr>
-      <w:r>
-        <w:rPr>
-          <w:rFonts w:ascii="Calibri" w:eastAsia="Times New Roman" w:hAnsi="Calibri" w:cs="Calibri"/>
+        <w:spacing w:after="0" w:line="360" w:lineRule="auto"/>
+        <w:rPr>
+          <w:rFonts w:ascii="Times New Roman" w:eastAsia="Times New Roman" w:hAnsi="Times New Roman" w:cs="Times New Roman"/>
+          <w:sz w:val="24"/>
+          <w:szCs w:val="24"/>
+        </w:rPr>
+      </w:pPr>
+      <w:r>
+        <w:rPr>
+          <w:rFonts w:ascii="Times New Roman" w:eastAsia="Times New Roman" w:hAnsi="Times New Roman" w:cs="Times New Roman"/>
+          <w:sz w:val="24"/>
+          <w:szCs w:val="24"/>
         </w:rPr>
         <w:t xml:space="preserve">### 4.4 SLLR on </w:t>
       </w:r>
       <w:proofErr w:type="spellStart"/>
       <w:r>
         <w:rPr>
-          <w:rFonts w:ascii="Calibri" w:eastAsia="Times New Roman" w:hAnsi="Calibri" w:cs="Calibri"/>
+          <w:rFonts w:ascii="Times New Roman" w:eastAsia="Times New Roman" w:hAnsi="Times New Roman" w:cs="Times New Roman"/>
+          <w:sz w:val="24"/>
+          <w:szCs w:val="24"/>
         </w:rPr>
         <w:t>Survived~Pclass</w:t>
       </w:r>
@@ -900,18 +1079,23 @@
     </w:p>
     <w:p>
       <w:pPr>
-        <w:spacing w:after="0" w:line="240" w:lineRule="auto"/>
-        <w:rPr>
-          <w:rFonts w:ascii="Calibri" w:eastAsia="Times New Roman" w:hAnsi="Calibri" w:cs="Calibri"/>
-        </w:rPr>
-      </w:pPr>
-      <w:r>
-        <w:rPr>
+        <w:spacing w:after="0" w:line="360" w:lineRule="auto"/>
+        <w:rPr>
+          <w:rFonts w:ascii="Times New Roman" w:eastAsia="Times New Roman" w:hAnsi="Times New Roman" w:cs="Times New Roman"/>
+          <w:sz w:val="24"/>
+          <w:szCs w:val="24"/>
+        </w:rPr>
+      </w:pPr>
+      <w:r>
+        <w:rPr>
+          <w:rFonts w:ascii="Times New Roman" w:hAnsi="Times New Roman" w:cs="Times New Roman"/>
           <w:noProof/>
+          <w:sz w:val="24"/>
+          <w:szCs w:val="24"/>
         </w:rPr>
         <w:lastRenderedPageBreak/>
         <w:drawing>
-          <wp:inline distT="0" distB="0" distL="0" distR="0">
+          <wp:inline distT="0" distB="0" distL="0" distR="0" wp14:anchorId="266AC30F" wp14:editId="68C9E383">
             <wp:extent cx="5810250" cy="5534025"/>
             <wp:effectExtent l="0" t="0" r="0" b="9525"/>
             <wp:docPr id="4" name="Picture 4"/>
@@ -928,7 +1112,7 @@
                     </pic:cNvPicPr>
                   </pic:nvPicPr>
                   <pic:blipFill>
-                    <a:blip r:embed="rId15">
+                    <a:blip r:embed="rId14">
                       <a:extLst>
                         <a:ext uri="{28A0092B-C50C-407E-A947-70E740481C1C}">
                           <a14:useLocalDpi xmlns:a14="http://schemas.microsoft.com/office/drawing/2010/main" val="0"/>
@@ -962,49 +1146,63 @@
     </w:p>
     <w:p>
       <w:pPr>
-        <w:spacing w:after="0" w:line="240" w:lineRule="auto"/>
-        <w:rPr>
-          <w:rFonts w:ascii="Calibri" w:eastAsia="Times New Roman" w:hAnsi="Calibri" w:cs="Calibri"/>
-        </w:rPr>
-      </w:pPr>
-      <w:r>
-        <w:rPr>
-          <w:rFonts w:ascii="Calibri" w:eastAsia="Times New Roman" w:hAnsi="Calibri" w:cs="Calibri"/>
+        <w:spacing w:after="0" w:line="360" w:lineRule="auto"/>
+        <w:rPr>
+          <w:rFonts w:ascii="Times New Roman" w:eastAsia="Times New Roman" w:hAnsi="Times New Roman" w:cs="Times New Roman"/>
+          <w:sz w:val="24"/>
+          <w:szCs w:val="24"/>
+        </w:rPr>
+      </w:pPr>
+      <w:r>
+        <w:rPr>
+          <w:rFonts w:ascii="Times New Roman" w:eastAsia="Times New Roman" w:hAnsi="Times New Roman" w:cs="Times New Roman"/>
+          <w:sz w:val="24"/>
+          <w:szCs w:val="24"/>
         </w:rPr>
         <w:t> </w:t>
       </w:r>
     </w:p>
     <w:p>
       <w:pPr>
-        <w:spacing w:after="0" w:line="240" w:lineRule="auto"/>
-        <w:rPr>
-          <w:rFonts w:ascii="Calibri" w:eastAsia="Times New Roman" w:hAnsi="Calibri" w:cs="Calibri"/>
-        </w:rPr>
-      </w:pPr>
-      <w:r>
-        <w:rPr>
-          <w:rFonts w:ascii="Calibri" w:eastAsia="Times New Roman" w:hAnsi="Calibri" w:cs="Calibri"/>
+        <w:spacing w:after="0" w:line="360" w:lineRule="auto"/>
+        <w:rPr>
+          <w:rFonts w:ascii="Times New Roman" w:eastAsia="Times New Roman" w:hAnsi="Times New Roman" w:cs="Times New Roman"/>
+          <w:sz w:val="24"/>
+          <w:szCs w:val="24"/>
+        </w:rPr>
+      </w:pPr>
+      <w:r>
+        <w:rPr>
+          <w:rFonts w:ascii="Times New Roman" w:eastAsia="Times New Roman" w:hAnsi="Times New Roman" w:cs="Times New Roman"/>
+          <w:sz w:val="24"/>
+          <w:szCs w:val="24"/>
         </w:rPr>
         <w:t> </w:t>
       </w:r>
     </w:p>
     <w:p>
       <w:pPr>
-        <w:spacing w:after="0" w:line="240" w:lineRule="auto"/>
-        <w:rPr>
-          <w:rFonts w:ascii="Calibri" w:eastAsia="Times New Roman" w:hAnsi="Calibri" w:cs="Calibri"/>
-        </w:rPr>
-      </w:pPr>
-      <w:r>
-        <w:rPr>
-          <w:rFonts w:ascii="Calibri" w:eastAsia="Times New Roman" w:hAnsi="Calibri" w:cs="Calibri"/>
+        <w:spacing w:after="0" w:line="360" w:lineRule="auto"/>
+        <w:rPr>
+          <w:rFonts w:ascii="Times New Roman" w:eastAsia="Times New Roman" w:hAnsi="Times New Roman" w:cs="Times New Roman"/>
+          <w:sz w:val="24"/>
+          <w:szCs w:val="24"/>
+        </w:rPr>
+      </w:pPr>
+      <w:r>
+        <w:rPr>
+          <w:rFonts w:ascii="Times New Roman" w:eastAsia="Times New Roman" w:hAnsi="Times New Roman" w:cs="Times New Roman"/>
+          <w:sz w:val="24"/>
+          <w:szCs w:val="24"/>
         </w:rPr>
         <w:t xml:space="preserve">### 4.5 SLLR on </w:t>
       </w:r>
       <w:proofErr w:type="spellStart"/>
       <w:r>
         <w:rPr>
-          <w:rFonts w:ascii="Calibri" w:eastAsia="Times New Roman" w:hAnsi="Calibri" w:cs="Calibri"/>
+          <w:rFonts w:ascii="Times New Roman" w:eastAsia="Times New Roman" w:hAnsi="Times New Roman" w:cs="Times New Roman"/>
+          <w:sz w:val="24"/>
+          <w:szCs w:val="24"/>
         </w:rPr>
         <w:t>Survived~Fsize</w:t>
       </w:r>
@@ -1012,18 +1210,23 @@
     </w:p>
     <w:p>
       <w:pPr>
-        <w:spacing w:after="0" w:line="240" w:lineRule="auto"/>
-        <w:rPr>
-          <w:rFonts w:ascii="Calibri" w:eastAsia="Times New Roman" w:hAnsi="Calibri" w:cs="Calibri"/>
-        </w:rPr>
-      </w:pPr>
-      <w:r>
-        <w:rPr>
+        <w:spacing w:after="0" w:line="360" w:lineRule="auto"/>
+        <w:rPr>
+          <w:rFonts w:ascii="Times New Roman" w:eastAsia="Times New Roman" w:hAnsi="Times New Roman" w:cs="Times New Roman"/>
+          <w:sz w:val="24"/>
+          <w:szCs w:val="24"/>
+        </w:rPr>
+      </w:pPr>
+      <w:r>
+        <w:rPr>
+          <w:rFonts w:ascii="Times New Roman" w:hAnsi="Times New Roman" w:cs="Times New Roman"/>
           <w:noProof/>
+          <w:sz w:val="24"/>
+          <w:szCs w:val="24"/>
         </w:rPr>
         <w:lastRenderedPageBreak/>
         <w:drawing>
-          <wp:inline distT="0" distB="0" distL="0" distR="0">
+          <wp:inline distT="0" distB="0" distL="0" distR="0" wp14:anchorId="2429FE9B" wp14:editId="7A195294">
             <wp:extent cx="5438775" cy="5753100"/>
             <wp:effectExtent l="0" t="0" r="9525" b="0"/>
             <wp:docPr id="3" name="Picture 3"/>
@@ -1040,7 +1243,7 @@
                     </pic:cNvPicPr>
                   </pic:nvPicPr>
                   <pic:blipFill>
-                    <a:blip r:embed="rId16">
+                    <a:blip r:embed="rId15">
                       <a:extLst>
                         <a:ext uri="{28A0092B-C50C-407E-A947-70E740481C1C}">
                           <a14:useLocalDpi xmlns:a14="http://schemas.microsoft.com/office/drawing/2010/main" val="0"/>
@@ -1074,63 +1277,81 @@
     </w:p>
     <w:p>
       <w:pPr>
-        <w:spacing w:after="0" w:line="240" w:lineRule="auto"/>
-        <w:rPr>
-          <w:rFonts w:ascii="Calibri" w:eastAsia="Times New Roman" w:hAnsi="Calibri" w:cs="Calibri"/>
-        </w:rPr>
-      </w:pPr>
-      <w:r>
-        <w:rPr>
-          <w:rFonts w:ascii="Calibri" w:eastAsia="Times New Roman" w:hAnsi="Calibri" w:cs="Calibri"/>
+        <w:spacing w:after="0" w:line="360" w:lineRule="auto"/>
+        <w:rPr>
+          <w:rFonts w:ascii="Times New Roman" w:eastAsia="Times New Roman" w:hAnsi="Times New Roman" w:cs="Times New Roman"/>
+          <w:sz w:val="24"/>
+          <w:szCs w:val="24"/>
+        </w:rPr>
+      </w:pPr>
+      <w:r>
+        <w:rPr>
+          <w:rFonts w:ascii="Times New Roman" w:eastAsia="Times New Roman" w:hAnsi="Times New Roman" w:cs="Times New Roman"/>
+          <w:sz w:val="24"/>
+          <w:szCs w:val="24"/>
         </w:rPr>
         <w:t> </w:t>
       </w:r>
     </w:p>
     <w:p>
       <w:pPr>
-        <w:spacing w:after="0" w:line="240" w:lineRule="auto"/>
-        <w:rPr>
-          <w:rFonts w:ascii="Calibri" w:eastAsia="Times New Roman" w:hAnsi="Calibri" w:cs="Calibri"/>
-        </w:rPr>
-      </w:pPr>
-      <w:r>
-        <w:rPr>
-          <w:rFonts w:ascii="Calibri" w:eastAsia="Times New Roman" w:hAnsi="Calibri" w:cs="Calibri"/>
+        <w:spacing w:after="0" w:line="360" w:lineRule="auto"/>
+        <w:rPr>
+          <w:rFonts w:ascii="Times New Roman" w:eastAsia="Times New Roman" w:hAnsi="Times New Roman" w:cs="Times New Roman"/>
+          <w:sz w:val="24"/>
+          <w:szCs w:val="24"/>
+        </w:rPr>
+      </w:pPr>
+      <w:r>
+        <w:rPr>
+          <w:rFonts w:ascii="Times New Roman" w:eastAsia="Times New Roman" w:hAnsi="Times New Roman" w:cs="Times New Roman"/>
+          <w:sz w:val="24"/>
+          <w:szCs w:val="24"/>
         </w:rPr>
         <w:t xml:space="preserve">### 4.6 SLLR on </w:t>
       </w:r>
       <w:proofErr w:type="spellStart"/>
       <w:r>
         <w:rPr>
-          <w:rFonts w:ascii="Calibri" w:eastAsia="Times New Roman" w:hAnsi="Calibri" w:cs="Calibri"/>
+          <w:rFonts w:ascii="Times New Roman" w:eastAsia="Times New Roman" w:hAnsi="Times New Roman" w:cs="Times New Roman"/>
+          <w:sz w:val="24"/>
+          <w:szCs w:val="24"/>
         </w:rPr>
         <w:t>Survived~Age</w:t>
       </w:r>
       <w:proofErr w:type="spellEnd"/>
       <w:r>
         <w:rPr>
-          <w:rFonts w:ascii="Calibri" w:eastAsia="Times New Roman" w:hAnsi="Calibri" w:cs="Calibri"/>
+          <w:rFonts w:ascii="Times New Roman" w:eastAsia="Times New Roman" w:hAnsi="Times New Roman" w:cs="Times New Roman"/>
+          <w:sz w:val="24"/>
+          <w:szCs w:val="24"/>
         </w:rPr>
         <w:t xml:space="preserve"> + Sex + </w:t>
       </w:r>
       <w:proofErr w:type="spellStart"/>
       <w:r>
         <w:rPr>
-          <w:rFonts w:ascii="Calibri" w:eastAsia="Times New Roman" w:hAnsi="Calibri" w:cs="Calibri"/>
+          <w:rFonts w:ascii="Times New Roman" w:eastAsia="Times New Roman" w:hAnsi="Times New Roman" w:cs="Times New Roman"/>
+          <w:sz w:val="24"/>
+          <w:szCs w:val="24"/>
         </w:rPr>
         <w:t>Pclass</w:t>
       </w:r>
       <w:proofErr w:type="spellEnd"/>
       <w:r>
         <w:rPr>
-          <w:rFonts w:ascii="Calibri" w:eastAsia="Times New Roman" w:hAnsi="Calibri" w:cs="Calibri"/>
+          <w:rFonts w:ascii="Times New Roman" w:eastAsia="Times New Roman" w:hAnsi="Times New Roman" w:cs="Times New Roman"/>
+          <w:sz w:val="24"/>
+          <w:szCs w:val="24"/>
         </w:rPr>
         <w:t xml:space="preserve"> + </w:t>
       </w:r>
       <w:proofErr w:type="spellStart"/>
       <w:r>
         <w:rPr>
-          <w:rFonts w:ascii="Calibri" w:eastAsia="Times New Roman" w:hAnsi="Calibri" w:cs="Calibri"/>
+          <w:rFonts w:ascii="Times New Roman" w:eastAsia="Times New Roman" w:hAnsi="Times New Roman" w:cs="Times New Roman"/>
+          <w:sz w:val="24"/>
+          <w:szCs w:val="24"/>
         </w:rPr>
         <w:t>Fsize</w:t>
       </w:r>
@@ -1138,18 +1359,23 @@
     </w:p>
     <w:p>
       <w:pPr>
-        <w:spacing w:after="0" w:line="240" w:lineRule="auto"/>
-        <w:rPr>
-          <w:rFonts w:ascii="Calibri" w:eastAsia="Times New Roman" w:hAnsi="Calibri" w:cs="Calibri"/>
-        </w:rPr>
-      </w:pPr>
-      <w:r>
-        <w:rPr>
+        <w:spacing w:after="0" w:line="360" w:lineRule="auto"/>
+        <w:rPr>
+          <w:rFonts w:ascii="Times New Roman" w:eastAsia="Times New Roman" w:hAnsi="Times New Roman" w:cs="Times New Roman"/>
+          <w:sz w:val="24"/>
+          <w:szCs w:val="24"/>
+        </w:rPr>
+      </w:pPr>
+      <w:r>
+        <w:rPr>
+          <w:rFonts w:ascii="Times New Roman" w:hAnsi="Times New Roman" w:cs="Times New Roman"/>
           <w:noProof/>
+          <w:sz w:val="24"/>
+          <w:szCs w:val="24"/>
         </w:rPr>
         <w:lastRenderedPageBreak/>
         <w:drawing>
-          <wp:inline distT="0" distB="0" distL="0" distR="0">
+          <wp:inline distT="0" distB="0" distL="0" distR="0" wp14:anchorId="3881E28A" wp14:editId="69DC9BD3">
             <wp:extent cx="5762625" cy="7096125"/>
             <wp:effectExtent l="0" t="0" r="9525" b="9525"/>
             <wp:docPr id="2" name="Picture 2"/>
@@ -1166,7 +1392,7 @@
                     </pic:cNvPicPr>
                   </pic:nvPicPr>
                   <pic:blipFill>
-                    <a:blip r:embed="rId17">
+                    <a:blip r:embed="rId16">
                       <a:extLst>
                         <a:ext uri="{28A0092B-C50C-407E-A947-70E740481C1C}">
                           <a14:useLocalDpi xmlns:a14="http://schemas.microsoft.com/office/drawing/2010/main" val="0"/>
@@ -1200,46 +1426,59 @@
     </w:p>
     <w:p>
       <w:pPr>
-        <w:spacing w:after="0" w:line="240" w:lineRule="auto"/>
-        <w:rPr>
-          <w:rFonts w:ascii="Calibri" w:eastAsia="Times New Roman" w:hAnsi="Calibri" w:cs="Calibri"/>
-        </w:rPr>
-      </w:pPr>
-      <w:r>
-        <w:rPr>
-          <w:rFonts w:ascii="Calibri" w:eastAsia="Times New Roman" w:hAnsi="Calibri" w:cs="Calibri"/>
+        <w:spacing w:after="0" w:line="360" w:lineRule="auto"/>
+        <w:rPr>
+          <w:rFonts w:ascii="Times New Roman" w:eastAsia="Times New Roman" w:hAnsi="Times New Roman" w:cs="Times New Roman"/>
+          <w:sz w:val="24"/>
+          <w:szCs w:val="24"/>
+        </w:rPr>
+      </w:pPr>
+      <w:r>
+        <w:rPr>
+          <w:rFonts w:ascii="Times New Roman" w:eastAsia="Times New Roman" w:hAnsi="Times New Roman" w:cs="Times New Roman"/>
+          <w:sz w:val="24"/>
+          <w:szCs w:val="24"/>
         </w:rPr>
         <w:t> </w:t>
       </w:r>
     </w:p>
     <w:p>
       <w:pPr>
-        <w:spacing w:after="0" w:line="240" w:lineRule="auto"/>
-        <w:rPr>
-          <w:rFonts w:ascii="Calibri" w:eastAsia="Times New Roman" w:hAnsi="Calibri" w:cs="Calibri"/>
-        </w:rPr>
-      </w:pPr>
-      <w:r>
-        <w:rPr>
-          <w:rFonts w:ascii="Calibri" w:eastAsia="Times New Roman" w:hAnsi="Calibri" w:cs="Calibri"/>
+        <w:spacing w:after="0" w:line="360" w:lineRule="auto"/>
+        <w:rPr>
+          <w:rFonts w:ascii="Times New Roman" w:eastAsia="Times New Roman" w:hAnsi="Times New Roman" w:cs="Times New Roman"/>
+          <w:sz w:val="24"/>
+          <w:szCs w:val="24"/>
+        </w:rPr>
+      </w:pPr>
+      <w:r>
+        <w:rPr>
+          <w:rFonts w:ascii="Times New Roman" w:eastAsia="Times New Roman" w:hAnsi="Times New Roman" w:cs="Times New Roman"/>
+          <w:sz w:val="24"/>
+          <w:szCs w:val="24"/>
         </w:rPr>
         <w:t>## 5. SLLP with interaction terms</w:t>
       </w:r>
     </w:p>
     <w:p>
       <w:pPr>
-        <w:spacing w:after="0" w:line="240" w:lineRule="auto"/>
-        <w:rPr>
-          <w:rFonts w:ascii="Calibri" w:eastAsia="Times New Roman" w:hAnsi="Calibri" w:cs="Calibri"/>
-        </w:rPr>
-      </w:pPr>
-      <w:r>
-        <w:rPr>
+        <w:spacing w:after="0" w:line="360" w:lineRule="auto"/>
+        <w:rPr>
+          <w:rFonts w:ascii="Times New Roman" w:eastAsia="Times New Roman" w:hAnsi="Times New Roman" w:cs="Times New Roman"/>
+          <w:sz w:val="24"/>
+          <w:szCs w:val="24"/>
+        </w:rPr>
+      </w:pPr>
+      <w:r>
+        <w:rPr>
+          <w:rFonts w:ascii="Times New Roman" w:hAnsi="Times New Roman" w:cs="Times New Roman"/>
           <w:noProof/>
+          <w:sz w:val="24"/>
+          <w:szCs w:val="24"/>
         </w:rPr>
         <w:lastRenderedPageBreak/>
         <w:drawing>
-          <wp:inline distT="0" distB="0" distL="0" distR="0">
+          <wp:inline distT="0" distB="0" distL="0" distR="0" wp14:anchorId="4F52E9BC" wp14:editId="3ADDA358">
             <wp:extent cx="5943600" cy="6670040"/>
             <wp:effectExtent l="0" t="0" r="0" b="0"/>
             <wp:docPr id="1" name="Picture 1"/>
@@ -1256,7 +1495,7 @@
                     </pic:cNvPicPr>
                   </pic:nvPicPr>
                   <pic:blipFill>
-                    <a:blip r:embed="rId18">
+                    <a:blip r:embed="rId17">
                       <a:extLst>
                         <a:ext uri="{28A0092B-C50C-407E-A947-70E740481C1C}">
                           <a14:useLocalDpi xmlns:a14="http://schemas.microsoft.com/office/drawing/2010/main" val="0"/>
@@ -1288,7 +1527,16 @@
         </w:drawing>
       </w:r>
     </w:p>
-    <w:p/>
+    <w:p>
+      <w:pPr>
+        <w:spacing w:line="360" w:lineRule="auto"/>
+        <w:rPr>
+          <w:rFonts w:ascii="Times New Roman" w:hAnsi="Times New Roman" w:cs="Times New Roman"/>
+          <w:sz w:val="24"/>
+          <w:szCs w:val="24"/>
+        </w:rPr>
+      </w:pPr>
+    </w:p>
     <w:sectPr>
       <w:pgSz w:w="12240" w:h="15840"/>
       <w:pgMar w:top="1440" w:right="1440" w:bottom="1440" w:left="1440" w:header="720" w:footer="720" w:gutter="0"/>
@@ -1451,6 +1699,95 @@
     </w:lvl>
   </w:abstractNum>
   <w:abstractNum w:abstractNumId="1" w15:restartNumberingAfterBreak="0">
+    <w:nsid w:val="21F142E4"/>
+    <w:multiLevelType w:val="hybridMultilevel"/>
+    <w:tmpl w:val="611CEB96"/>
+    <w:lvl w:ilvl="0" w:tplc="0409000F">
+      <w:start w:val="1"/>
+      <w:numFmt w:val="decimal"/>
+      <w:lvlText w:val="%1."/>
+      <w:lvlJc w:val="left"/>
+      <w:pPr>
+        <w:ind w:left="720" w:hanging="360"/>
+      </w:pPr>
+      <w:rPr>
+        <w:rFonts w:hint="default"/>
+      </w:rPr>
+    </w:lvl>
+    <w:lvl w:ilvl="1" w:tplc="04090019" w:tentative="1">
+      <w:start w:val="1"/>
+      <w:numFmt w:val="lowerLetter"/>
+      <w:lvlText w:val="%2."/>
+      <w:lvlJc w:val="left"/>
+      <w:pPr>
+        <w:ind w:left="1440" w:hanging="360"/>
+      </w:pPr>
+    </w:lvl>
+    <w:lvl w:ilvl="2" w:tplc="0409001B" w:tentative="1">
+      <w:start w:val="1"/>
+      <w:numFmt w:val="lowerRoman"/>
+      <w:lvlText w:val="%3."/>
+      <w:lvlJc w:val="right"/>
+      <w:pPr>
+        <w:ind w:left="2160" w:hanging="180"/>
+      </w:pPr>
+    </w:lvl>
+    <w:lvl w:ilvl="3" w:tplc="0409000F" w:tentative="1">
+      <w:start w:val="1"/>
+      <w:numFmt w:val="decimal"/>
+      <w:lvlText w:val="%4."/>
+      <w:lvlJc w:val="left"/>
+      <w:pPr>
+        <w:ind w:left="2880" w:hanging="360"/>
+      </w:pPr>
+    </w:lvl>
+    <w:lvl w:ilvl="4" w:tplc="04090019" w:tentative="1">
+      <w:start w:val="1"/>
+      <w:numFmt w:val="lowerLetter"/>
+      <w:lvlText w:val="%5."/>
+      <w:lvlJc w:val="left"/>
+      <w:pPr>
+        <w:ind w:left="3600" w:hanging="360"/>
+      </w:pPr>
+    </w:lvl>
+    <w:lvl w:ilvl="5" w:tplc="0409001B" w:tentative="1">
+      <w:start w:val="1"/>
+      <w:numFmt w:val="lowerRoman"/>
+      <w:lvlText w:val="%6."/>
+      <w:lvlJc w:val="right"/>
+      <w:pPr>
+        <w:ind w:left="4320" w:hanging="180"/>
+      </w:pPr>
+    </w:lvl>
+    <w:lvl w:ilvl="6" w:tplc="0409000F" w:tentative="1">
+      <w:start w:val="1"/>
+      <w:numFmt w:val="decimal"/>
+      <w:lvlText w:val="%7."/>
+      <w:lvlJc w:val="left"/>
+      <w:pPr>
+        <w:ind w:left="5040" w:hanging="360"/>
+      </w:pPr>
+    </w:lvl>
+    <w:lvl w:ilvl="7" w:tplc="04090019" w:tentative="1">
+      <w:start w:val="1"/>
+      <w:numFmt w:val="lowerLetter"/>
+      <w:lvlText w:val="%8."/>
+      <w:lvlJc w:val="left"/>
+      <w:pPr>
+        <w:ind w:left="5760" w:hanging="360"/>
+      </w:pPr>
+    </w:lvl>
+    <w:lvl w:ilvl="8" w:tplc="0409001B" w:tentative="1">
+      <w:start w:val="1"/>
+      <w:numFmt w:val="lowerRoman"/>
+      <w:lvlText w:val="%9."/>
+      <w:lvlJc w:val="right"/>
+      <w:pPr>
+        <w:ind w:left="6480" w:hanging="180"/>
+      </w:pPr>
+    </w:lvl>
+  </w:abstractNum>
+  <w:abstractNum w:abstractNumId="2" w15:restartNumberingAfterBreak="0">
     <w:nsid w:val="26F966A1"/>
     <w:multiLevelType w:val="multilevel"/>
     <w:tmpl w:val="F97833AA"/>
@@ -1603,6 +1940,9 @@
     <w:abstractNumId w:val="0"/>
   </w:num>
   <w:num w:numId="2">
+    <w:abstractNumId w:val="2"/>
+  </w:num>
+  <w:num w:numId="3">
     <w:abstractNumId w:val="1"/>
   </w:num>
 </w:numbering>
@@ -2062,6 +2402,17 @@
       <w:szCs w:val="24"/>
     </w:rPr>
   </w:style>
+  <w:style w:type="paragraph" w:styleId="ListParagraph">
+    <w:name w:val="List Paragraph"/>
+    <w:basedOn w:val="Normal"/>
+    <w:uiPriority w:val="34"/>
+    <w:qFormat/>
+    <w:rsid w:val="00F877E0"/>
+    <w:pPr>
+      <w:ind w:left="720"/>
+      <w:contextualSpacing/>
+    </w:pPr>
+  </w:style>
 </w:styles>
 </file>
 

</xml_diff>

<commit_message>
Update project and report --a major changes
</commit_message>
<xml_diff>
--- a/r_project_drago/result.docx
+++ b/r_project_drago/result.docx
@@ -1,6 +1,6 @@
 
 <file path=word/document.xml><?xml version="1.0" encoding="utf-8"?>
-<w:document xmlns:wpc="http://schemas.microsoft.com/office/word/2010/wordprocessingCanvas" xmlns:cx="http://schemas.microsoft.com/office/drawing/2014/chartex" xmlns:cx1="http://schemas.microsoft.com/office/drawing/2015/9/8/chartex" xmlns:cx2="http://schemas.microsoft.com/office/drawing/2015/10/21/chartex" xmlns:cx3="http://schemas.microsoft.com/office/drawing/2016/5/9/chartex" xmlns:cx4="http://schemas.microsoft.com/office/drawing/2016/5/10/chartex" xmlns:cx5="http://schemas.microsoft.com/office/drawing/2016/5/11/chartex" xmlns:cx6="http://schemas.microsoft.com/office/drawing/2016/5/12/chartex" xmlns:cx7="http://schemas.microsoft.com/office/drawing/2016/5/13/chartex" xmlns:cx8="http://schemas.microsoft.com/office/drawing/2016/5/14/chartex" xmlns:mc="http://schemas.openxmlformats.org/markup-compatibility/2006" xmlns:aink="http://schemas.microsoft.com/office/drawing/2016/ink" xmlns:am3d="http://schemas.microsoft.com/office/drawing/2017/model3d" xmlns:o="urn:schemas-microsoft-com:office:office" xmlns:r="http://schemas.openxmlformats.org/officeDocument/2006/relationships" xmlns:m="http://schemas.openxmlformats.org/officeDocument/2006/math" xmlns:v="urn:schemas-microsoft-com:vml" xmlns:wp14="http://schemas.microsoft.com/office/word/2010/wordprocessingDrawing" xmlns:wp="http://schemas.openxmlformats.org/drawingml/2006/wordprocessingDrawing" xmlns:w10="urn:schemas-microsoft-com:office:word" xmlns:w="http://schemas.openxmlformats.org/wordprocessingml/2006/main" xmlns:w14="http://schemas.microsoft.com/office/word/2010/wordml" xmlns:w15="http://schemas.microsoft.com/office/word/2012/wordml" xmlns:w16cid="http://schemas.microsoft.com/office/word/2016/wordml/cid" xmlns:w16se="http://schemas.microsoft.com/office/word/2015/wordml/symex" xmlns:wpg="http://schemas.microsoft.com/office/word/2010/wordprocessingGroup" xmlns:wpi="http://schemas.microsoft.com/office/word/2010/wordprocessingInk" xmlns:wne="http://schemas.microsoft.com/office/word/2006/wordml" xmlns:wps="http://schemas.microsoft.com/office/word/2010/wordprocessingShape" mc:Ignorable="w14 w15 w16se w16cid wp14">
+<w:document xmlns:wpc="http://schemas.microsoft.com/office/word/2010/wordprocessingCanvas" xmlns:cx="http://schemas.microsoft.com/office/drawing/2014/chartex" xmlns:cx1="http://schemas.microsoft.com/office/drawing/2015/9/8/chartex" xmlns:cx2="http://schemas.microsoft.com/office/drawing/2015/10/21/chartex" xmlns:cx3="http://schemas.microsoft.com/office/drawing/2016/5/9/chartex" xmlns:cx4="http://schemas.microsoft.com/office/drawing/2016/5/10/chartex" xmlns:cx5="http://schemas.microsoft.com/office/drawing/2016/5/11/chartex" xmlns:cx6="http://schemas.microsoft.com/office/drawing/2016/5/12/chartex" xmlns:cx7="http://schemas.microsoft.com/office/drawing/2016/5/13/chartex" xmlns:cx8="http://schemas.microsoft.com/office/drawing/2016/5/14/chartex" xmlns:mc="http://schemas.openxmlformats.org/markup-compatibility/2006" xmlns:aink="http://schemas.microsoft.com/office/drawing/2016/ink" xmlns:am3d="http://schemas.microsoft.com/office/drawing/2017/model3d" xmlns:o="urn:schemas-microsoft-com:office:office" xmlns:r="http://schemas.openxmlformats.org/officeDocument/2006/relationships" xmlns:m="http://schemas.openxmlformats.org/officeDocument/2006/math" xmlns:v="urn:schemas-microsoft-com:vml" xmlns:wp14="http://schemas.microsoft.com/office/word/2010/wordprocessingDrawing" xmlns:wp="http://schemas.openxmlformats.org/drawingml/2006/wordprocessingDrawing" xmlns:w10="urn:schemas-microsoft-com:office:word" xmlns:w="http://schemas.openxmlformats.org/wordprocessingml/2006/main" xmlns:w14="http://schemas.microsoft.com/office/word/2010/wordml" xmlns:w15="http://schemas.microsoft.com/office/word/2012/wordml" xmlns:w16cex="http://schemas.microsoft.com/office/word/2018/wordml/cex" xmlns:w16cid="http://schemas.microsoft.com/office/word/2016/wordml/cid" xmlns:w16="http://schemas.microsoft.com/office/word/2018/wordml" xmlns:w16se="http://schemas.microsoft.com/office/word/2015/wordml/symex" xmlns:wpg="http://schemas.microsoft.com/office/word/2010/wordprocessingGroup" xmlns:wpi="http://schemas.microsoft.com/office/word/2010/wordprocessingInk" xmlns:wne="http://schemas.microsoft.com/office/word/2006/wordml" xmlns:wps="http://schemas.microsoft.com/office/word/2010/wordprocessingShape" mc:Ignorable="w14 w15 w16se w16cid w16 w16cex wp14">
   <w:body>
     <w:p>
       <w:pPr>
@@ -12,6 +12,7 @@
           <w:szCs w:val="24"/>
         </w:rPr>
       </w:pPr>
+      <w:bookmarkStart w:id="0" w:name="_Hlk38149238"/>
       <w:r>
         <w:rPr>
           <w:rFonts w:ascii="Times New Roman" w:eastAsia="Times New Roman" w:hAnsi="Times New Roman" w:cs="Times New Roman"/>
@@ -131,6 +132,227 @@
     <w:p>
       <w:pPr>
         <w:spacing w:after="0" w:line="360" w:lineRule="auto"/>
+        <w:rPr>
+          <w:rFonts w:ascii="Times New Roman" w:eastAsia="Times New Roman" w:hAnsi="Times New Roman" w:cs="Times New Roman"/>
+          <w:sz w:val="24"/>
+          <w:szCs w:val="24"/>
+        </w:rPr>
+      </w:pPr>
+    </w:p>
+    <w:p>
+      <w:pPr>
+        <w:spacing w:after="0" w:line="360" w:lineRule="auto"/>
+        <w:rPr>
+          <w:rFonts w:ascii="Times New Roman" w:eastAsia="Times New Roman" w:hAnsi="Times New Roman" w:cs="Times New Roman"/>
+          <w:sz w:val="24"/>
+          <w:szCs w:val="24"/>
+        </w:rPr>
+      </w:pPr>
+      <w:r>
+        <w:rPr>
+          <w:rFonts w:ascii="Times New Roman" w:eastAsia="Times New Roman" w:hAnsi="Times New Roman" w:cs="Times New Roman"/>
+          <w:sz w:val="24"/>
+          <w:szCs w:val="24"/>
+        </w:rPr>
+        <w:t>Background description:</w:t>
+      </w:r>
+    </w:p>
+    <w:p>
+      <w:pPr>
+        <w:spacing w:after="0" w:line="360" w:lineRule="auto"/>
+        <w:rPr>
+          <w:rFonts w:ascii="Times New Roman" w:eastAsia="Times New Roman" w:hAnsi="Times New Roman" w:cs="Times New Roman"/>
+          <w:sz w:val="24"/>
+          <w:szCs w:val="24"/>
+        </w:rPr>
+      </w:pPr>
+      <w:r>
+        <w:rPr>
+          <w:rFonts w:ascii="Times New Roman" w:eastAsia="Times New Roman" w:hAnsi="Times New Roman" w:cs="Times New Roman"/>
+          <w:sz w:val="24"/>
+          <w:szCs w:val="24"/>
+        </w:rPr>
+        <w:t>The sinking of the RMS Titanic is one of the most infamous shipwrecks in history. On April 15, 1912, during her maiden voyage, the Titanic sank after colliding with an iceberg, killing 1502 out of 2224 passengers and crew. This sensational tragedy shocked the international community and led to better safety regulations for ships.</w:t>
+      </w:r>
+    </w:p>
+    <w:p>
+      <w:pPr>
+        <w:spacing w:after="0" w:line="360" w:lineRule="auto"/>
+        <w:rPr>
+          <w:rFonts w:ascii="Times New Roman" w:eastAsia="Times New Roman" w:hAnsi="Times New Roman" w:cs="Times New Roman"/>
+          <w:sz w:val="24"/>
+          <w:szCs w:val="24"/>
+        </w:rPr>
+      </w:pPr>
+    </w:p>
+    <w:p>
+      <w:pPr>
+        <w:spacing w:after="0" w:line="360" w:lineRule="auto"/>
+        <w:rPr>
+          <w:rFonts w:ascii="Times New Roman" w:eastAsia="Times New Roman" w:hAnsi="Times New Roman" w:cs="Times New Roman"/>
+          <w:sz w:val="24"/>
+          <w:szCs w:val="24"/>
+        </w:rPr>
+      </w:pPr>
+      <w:r>
+        <w:rPr>
+          <w:rFonts w:ascii="Times New Roman" w:eastAsia="Times New Roman" w:hAnsi="Times New Roman" w:cs="Times New Roman"/>
+          <w:sz w:val="24"/>
+          <w:szCs w:val="24"/>
+        </w:rPr>
+        <w:t>One of the reasons that the shipwreck led to such loss of life was that there were not enough lifeboats for the passengers and crew. Although there was some element of luck involved in surviving the sinking, some groups of people were more likely to survive than others, such as women, children, and the upper-class.</w:t>
+      </w:r>
+      <w:r>
+        <w:rPr>
+          <w:rFonts w:ascii="Times New Roman" w:eastAsia="Times New Roman" w:hAnsi="Times New Roman" w:cs="Times New Roman"/>
+          <w:sz w:val="24"/>
+          <w:szCs w:val="24"/>
+        </w:rPr>
+        <w:t xml:space="preserve"> </w:t>
+      </w:r>
+      <w:r>
+        <w:rPr>
+          <w:rFonts w:ascii="Times New Roman" w:eastAsia="Times New Roman" w:hAnsi="Times New Roman" w:cs="Times New Roman"/>
+          <w:sz w:val="24"/>
+          <w:szCs w:val="24"/>
+        </w:rPr>
+        <w:t>[1]</w:t>
+      </w:r>
+      <w:sdt>
+        <w:sdtPr>
+          <w:rPr>
+            <w:rFonts w:ascii="Times New Roman" w:eastAsia="Times New Roman" w:hAnsi="Times New Roman" w:cs="Times New Roman"/>
+            <w:sz w:val="24"/>
+            <w:szCs w:val="24"/>
+          </w:rPr>
+          <w:id w:val="-990330873"/>
+          <w:citation/>
+        </w:sdtPr>
+        <w:sdtContent>
+          <w:r>
+            <w:rPr>
+              <w:rFonts w:ascii="Times New Roman" w:eastAsia="Times New Roman" w:hAnsi="Times New Roman" w:cs="Times New Roman"/>
+              <w:sz w:val="24"/>
+              <w:szCs w:val="24"/>
+            </w:rPr>
+            <w:fldChar w:fldCharType="begin"/>
+          </w:r>
+          <w:r>
+            <w:rPr>
+              <w:rFonts w:ascii="Times New Roman" w:eastAsia="Times New Roman" w:hAnsi="Times New Roman" w:cs="Times New Roman"/>
+              <w:sz w:val="24"/>
+              <w:szCs w:val="24"/>
+            </w:rPr>
+            <w:instrText xml:space="preserve"> CITATION Tit \l 1033 </w:instrText>
+          </w:r>
+          <w:r>
+            <w:rPr>
+              <w:rFonts w:ascii="Times New Roman" w:eastAsia="Times New Roman" w:hAnsi="Times New Roman" w:cs="Times New Roman"/>
+              <w:sz w:val="24"/>
+              <w:szCs w:val="24"/>
+            </w:rPr>
+            <w:fldChar w:fldCharType="separate"/>
+          </w:r>
+          <w:r>
+            <w:rPr>
+              <w:rFonts w:ascii="Times New Roman" w:eastAsia="Times New Roman" w:hAnsi="Times New Roman" w:cs="Times New Roman"/>
+              <w:noProof/>
+              <w:sz w:val="24"/>
+              <w:szCs w:val="24"/>
+            </w:rPr>
+            <w:t xml:space="preserve"> </w:t>
+          </w:r>
+          <w:r>
+            <w:rPr>
+              <w:rFonts w:ascii="Times New Roman" w:eastAsia="Times New Roman" w:hAnsi="Times New Roman" w:cs="Times New Roman"/>
+              <w:noProof/>
+              <w:sz w:val="24"/>
+              <w:szCs w:val="24"/>
+            </w:rPr>
+            <w:t>(Titanic: Machine Learning from Disaster, n.d.)</w:t>
+          </w:r>
+          <w:r>
+            <w:rPr>
+              <w:rFonts w:ascii="Times New Roman" w:eastAsia="Times New Roman" w:hAnsi="Times New Roman" w:cs="Times New Roman"/>
+              <w:sz w:val="24"/>
+              <w:szCs w:val="24"/>
+            </w:rPr>
+            <w:fldChar w:fldCharType="end"/>
+          </w:r>
+        </w:sdtContent>
+      </w:sdt>
+    </w:p>
+    <w:p>
+      <w:pPr>
+        <w:spacing w:after="0" w:line="360" w:lineRule="auto"/>
+        <w:jc w:val="center"/>
+        <w:rPr>
+          <w:rFonts w:ascii="Times New Roman" w:eastAsia="Times New Roman" w:hAnsi="Times New Roman" w:cs="Times New Roman"/>
+          <w:sz w:val="24"/>
+          <w:szCs w:val="24"/>
+        </w:rPr>
+      </w:pPr>
+      <w:r>
+        <w:rPr>
+          <w:rFonts w:ascii="Times New Roman" w:eastAsia="Times New Roman" w:hAnsi="Times New Roman" w:cs="Times New Roman"/>
+          <w:noProof/>
+          <w:sz w:val="24"/>
+          <w:szCs w:val="24"/>
+        </w:rPr>
+        <w:drawing>
+          <wp:inline distT="0" distB="0" distL="0" distR="0" wp14:anchorId="4ED70264" wp14:editId="2983A5AC">
+            <wp:extent cx="3934047" cy="2948854"/>
+            <wp:effectExtent l="0" t="0" r="0" b="4445"/>
+            <wp:docPr id="15" name="Picture 15"/>
+            <wp:cNvGraphicFramePr>
+              <a:graphicFrameLocks xmlns:a="http://schemas.openxmlformats.org/drawingml/2006/main" noChangeAspect="1"/>
+            </wp:cNvGraphicFramePr>
+            <a:graphic xmlns:a="http://schemas.openxmlformats.org/drawingml/2006/main">
+              <a:graphicData uri="http://schemas.openxmlformats.org/drawingml/2006/picture">
+                <pic:pic xmlns:pic="http://schemas.openxmlformats.org/drawingml/2006/picture">
+                  <pic:nvPicPr>
+                    <pic:cNvPr id="0" name="Picture 6"/>
+                    <pic:cNvPicPr>
+                      <a:picLocks noChangeAspect="1" noChangeArrowheads="1"/>
+                    </pic:cNvPicPr>
+                  </pic:nvPicPr>
+                  <pic:blipFill>
+                    <a:blip r:embed="rId6" cstate="print">
+                      <a:extLst>
+                        <a:ext uri="{28A0092B-C50C-407E-A947-70E740481C1C}">
+                          <a14:useLocalDpi xmlns:a14="http://schemas.microsoft.com/office/drawing/2010/main" val="0"/>
+                        </a:ext>
+                      </a:extLst>
+                    </a:blip>
+                    <a:srcRect/>
+                    <a:stretch>
+                      <a:fillRect/>
+                    </a:stretch>
+                  </pic:blipFill>
+                  <pic:spPr bwMode="auto">
+                    <a:xfrm>
+                      <a:off x="0" y="0"/>
+                      <a:ext cx="3938071" cy="2951871"/>
+                    </a:xfrm>
+                    <a:prstGeom prst="rect">
+                      <a:avLst/>
+                    </a:prstGeom>
+                    <a:noFill/>
+                    <a:ln>
+                      <a:noFill/>
+                    </a:ln>
+                  </pic:spPr>
+                </pic:pic>
+              </a:graphicData>
+            </a:graphic>
+          </wp:inline>
+        </w:drawing>
+      </w:r>
+    </w:p>
+    <w:p>
+      <w:pPr>
+        <w:spacing w:after="0" w:line="360" w:lineRule="auto"/>
+        <w:jc w:val="center"/>
         <w:rPr>
           <w:rFonts w:ascii="Times New Roman" w:eastAsia="Times New Roman" w:hAnsi="Times New Roman" w:cs="Times New Roman"/>
           <w:sz w:val="24"/>
@@ -193,6 +415,173 @@
           <w:szCs w:val="24"/>
         </w:rPr>
       </w:pPr>
+      <w:proofErr w:type="gramStart"/>
+      <w:r>
+        <w:rPr>
+          <w:rFonts w:ascii="Times New Roman" w:eastAsia="Times New Roman" w:hAnsi="Times New Roman" w:cs="Times New Roman"/>
+          <w:sz w:val="24"/>
+          <w:szCs w:val="24"/>
+        </w:rPr>
+        <w:t>EDA(</w:t>
+      </w:r>
+      <w:proofErr w:type="gramEnd"/>
+      <w:r>
+        <w:rPr>
+          <w:rFonts w:ascii="Times New Roman" w:eastAsia="Times New Roman" w:hAnsi="Times New Roman" w:cs="Times New Roman"/>
+          <w:sz w:val="24"/>
+          <w:szCs w:val="24"/>
+        </w:rPr>
+        <w:t>Exploratory Data Analysis</w:t>
+      </w:r>
+      <w:r>
+        <w:rPr>
+          <w:rFonts w:ascii="Times New Roman" w:eastAsia="Times New Roman" w:hAnsi="Times New Roman" w:cs="Times New Roman"/>
+          <w:sz w:val="24"/>
+          <w:szCs w:val="24"/>
+        </w:rPr>
+        <w:t>)</w:t>
+      </w:r>
+    </w:p>
+    <w:p>
+      <w:pPr>
+        <w:spacing w:after="0" w:line="360" w:lineRule="auto"/>
+        <w:rPr>
+          <w:rFonts w:ascii="Times New Roman" w:eastAsia="Times New Roman" w:hAnsi="Times New Roman" w:cs="Times New Roman"/>
+          <w:sz w:val="24"/>
+          <w:szCs w:val="24"/>
+        </w:rPr>
+      </w:pPr>
+      <w:r>
+        <w:rPr>
+          <w:rFonts w:ascii="Times New Roman" w:eastAsia="Times New Roman" w:hAnsi="Times New Roman" w:cs="Times New Roman"/>
+          <w:sz w:val="24"/>
+          <w:szCs w:val="24"/>
+        </w:rPr>
+        <w:lastRenderedPageBreak/>
+        <w:t>Now, before diving into the data, let’s have some understanding about our data. Specifically, we want to have some information about the structure of data, what variable do we have, what is out target and response variables, what assumption could we say about out model?</w:t>
+      </w:r>
+    </w:p>
+    <w:p>
+      <w:pPr>
+        <w:spacing w:after="0" w:line="360" w:lineRule="auto"/>
+        <w:rPr>
+          <w:rFonts w:ascii="Times New Roman" w:eastAsia="Times New Roman" w:hAnsi="Times New Roman" w:cs="Times New Roman"/>
+          <w:sz w:val="24"/>
+          <w:szCs w:val="24"/>
+        </w:rPr>
+      </w:pPr>
+    </w:p>
+    <w:p>
+      <w:pPr>
+        <w:spacing w:after="0" w:line="360" w:lineRule="auto"/>
+        <w:rPr>
+          <w:rFonts w:ascii="Times New Roman" w:eastAsia="Times New Roman" w:hAnsi="Times New Roman" w:cs="Times New Roman"/>
+          <w:sz w:val="24"/>
+          <w:szCs w:val="24"/>
+        </w:rPr>
+      </w:pPr>
+      <w:r>
+        <w:rPr>
+          <w:rFonts w:ascii="Times New Roman" w:eastAsia="Times New Roman" w:hAnsi="Times New Roman" w:cs="Times New Roman"/>
+          <w:sz w:val="24"/>
+          <w:szCs w:val="24"/>
+        </w:rPr>
+        <w:t>First, we discovered that t</w:t>
+      </w:r>
+      <w:r>
+        <w:rPr>
+          <w:rFonts w:ascii="Times New Roman" w:eastAsia="Times New Roman" w:hAnsi="Times New Roman" w:cs="Times New Roman"/>
+          <w:sz w:val="24"/>
+          <w:szCs w:val="24"/>
+        </w:rPr>
+        <w:t>he</w:t>
+      </w:r>
+      <w:r>
+        <w:rPr>
+          <w:rFonts w:ascii="Times New Roman" w:eastAsia="Times New Roman" w:hAnsi="Times New Roman" w:cs="Times New Roman"/>
+          <w:sz w:val="24"/>
+          <w:szCs w:val="24"/>
+        </w:rPr>
+        <w:t xml:space="preserve"> training dataset contains 891 observation and 12 variable; testing dataset contains 418 observation with missed variable “Survived” (That's the variable we want to predict with for testing dataset); full dataset contains 1309 observation and 12 variables.</w:t>
+      </w:r>
+      <w:r>
+        <w:rPr>
+          <w:rFonts w:ascii="Times New Roman" w:eastAsia="Times New Roman" w:hAnsi="Times New Roman" w:cs="Times New Roman"/>
+          <w:sz w:val="24"/>
+          <w:szCs w:val="24"/>
+        </w:rPr>
+        <w:t xml:space="preserve"> And, we know that our target variable is Survived (0=died, 1=survived), and rest of variables that what we need to figure. Now, we want to make some plot, or visualization graph, to help us discover what are those potential variables that may be useful to build a predictive model!</w:t>
+      </w:r>
+    </w:p>
+    <w:p>
+      <w:pPr>
+        <w:spacing w:after="0" w:line="360" w:lineRule="auto"/>
+        <w:rPr>
+          <w:rFonts w:ascii="Times New Roman" w:eastAsia="Times New Roman" w:hAnsi="Times New Roman" w:cs="Times New Roman"/>
+          <w:sz w:val="24"/>
+          <w:szCs w:val="24"/>
+        </w:rPr>
+      </w:pPr>
+    </w:p>
+    <w:p>
+      <w:pPr>
+        <w:spacing w:after="0" w:line="360" w:lineRule="auto"/>
+        <w:rPr>
+          <w:rFonts w:ascii="Times New Roman" w:eastAsia="Times New Roman" w:hAnsi="Times New Roman" w:cs="Times New Roman"/>
+          <w:sz w:val="24"/>
+          <w:szCs w:val="24"/>
+        </w:rPr>
+      </w:pPr>
+      <w:r>
+        <w:rPr>
+          <w:rFonts w:ascii="Times New Roman" w:eastAsia="Times New Roman" w:hAnsi="Times New Roman" w:cs="Times New Roman"/>
+          <w:sz w:val="24"/>
+          <w:szCs w:val="24"/>
+        </w:rPr>
+        <w:t xml:space="preserve">Second, </w:t>
+      </w:r>
+      <w:r>
+        <w:rPr>
+          <w:rFonts w:ascii="Times New Roman" w:eastAsia="Times New Roman" w:hAnsi="Times New Roman" w:cs="Times New Roman"/>
+          <w:sz w:val="24"/>
+          <w:szCs w:val="24"/>
+        </w:rPr>
+        <w:t xml:space="preserve">let’s </w:t>
+      </w:r>
+      <w:proofErr w:type="gramStart"/>
+      <w:r>
+        <w:rPr>
+          <w:rFonts w:ascii="Times New Roman" w:eastAsia="Times New Roman" w:hAnsi="Times New Roman" w:cs="Times New Roman"/>
+          <w:sz w:val="24"/>
+          <w:szCs w:val="24"/>
+        </w:rPr>
+        <w:t>take a look</w:t>
+      </w:r>
+      <w:proofErr w:type="gramEnd"/>
+      <w:r>
+        <w:rPr>
+          <w:rFonts w:ascii="Times New Roman" w:eastAsia="Times New Roman" w:hAnsi="Times New Roman" w:cs="Times New Roman"/>
+          <w:sz w:val="24"/>
+          <w:szCs w:val="24"/>
+        </w:rPr>
+        <w:t xml:space="preserve"> at the univariate relationship between </w:t>
+      </w:r>
+      <w:r>
+        <w:rPr>
+          <w:rFonts w:ascii="Times New Roman" w:eastAsia="Times New Roman" w:hAnsi="Times New Roman" w:cs="Times New Roman"/>
+          <w:sz w:val="24"/>
+          <w:szCs w:val="24"/>
+        </w:rPr>
+        <w:t xml:space="preserve">age and </w:t>
+      </w:r>
+      <w:r>
+        <w:rPr>
+          <w:rFonts w:ascii="Times New Roman" w:eastAsia="Times New Roman" w:hAnsi="Times New Roman" w:cs="Times New Roman"/>
+          <w:sz w:val="24"/>
+          <w:szCs w:val="24"/>
+        </w:rPr>
+        <w:t>survived:</w:t>
+      </w:r>
     </w:p>
     <w:p>
       <w:pPr>
@@ -229,7 +618,7 @@
           <w:szCs w:val="24"/>
         </w:rPr>
         <w:drawing>
-          <wp:inline distT="0" distB="0" distL="0" distR="0" wp14:anchorId="4CAA88F6" wp14:editId="45551A56">
+          <wp:inline distT="0" distB="0" distL="0" distR="0" wp14:anchorId="092A49F8" wp14:editId="36646618">
             <wp:extent cx="5581650" cy="3479586"/>
             <wp:effectExtent l="0" t="0" r="0" b="6985"/>
             <wp:docPr id="13" name="Picture 13"/>
@@ -246,7 +635,7 @@
                     </pic:cNvPicPr>
                   </pic:nvPicPr>
                   <pic:blipFill>
-                    <a:blip r:embed="rId5">
+                    <a:blip r:embed="rId7">
                       <a:extLst>
                         <a:ext uri="{28A0092B-C50C-407E-A947-70E740481C1C}">
                           <a14:useLocalDpi xmlns:a14="http://schemas.microsoft.com/office/drawing/2010/main" val="0"/>
@@ -305,6 +694,39 @@
           <w:szCs w:val="24"/>
         </w:rPr>
       </w:pPr>
+    </w:p>
+    <w:p>
+      <w:pPr>
+        <w:pStyle w:val="ListParagraph"/>
+        <w:numPr>
+          <w:ilvl w:val="0"/>
+          <w:numId w:val="3"/>
+        </w:numPr>
+        <w:spacing w:after="0" w:line="360" w:lineRule="auto"/>
+        <w:rPr>
+          <w:rFonts w:ascii="Times New Roman" w:eastAsia="Times New Roman" w:hAnsi="Times New Roman" w:cs="Times New Roman"/>
+          <w:sz w:val="24"/>
+          <w:szCs w:val="24"/>
+        </w:rPr>
+      </w:pPr>
+      <w:r>
+        <w:rPr>
+          <w:rFonts w:ascii="Times New Roman" w:eastAsia="Times New Roman" w:hAnsi="Times New Roman" w:cs="Times New Roman"/>
+          <w:sz w:val="24"/>
+          <w:szCs w:val="24"/>
+        </w:rPr>
+        <w:t>Model Building</w:t>
+      </w:r>
+    </w:p>
+    <w:p>
+      <w:pPr>
+        <w:spacing w:after="0" w:line="360" w:lineRule="auto"/>
+        <w:rPr>
+          <w:rFonts w:ascii="Times New Roman" w:eastAsia="Times New Roman" w:hAnsi="Times New Roman" w:cs="Times New Roman"/>
+          <w:sz w:val="24"/>
+          <w:szCs w:val="24"/>
+        </w:rPr>
+      </w:pPr>
       <w:r>
         <w:rPr>
           <w:rFonts w:ascii="Times New Roman" w:hAnsi="Times New Roman" w:cs="Times New Roman"/>
@@ -331,7 +753,7 @@
                     </pic:cNvPicPr>
                   </pic:nvPicPr>
                   <pic:blipFill>
-                    <a:blip r:embed="rId6">
+                    <a:blip r:embed="rId8">
                       <a:extLst>
                         <a:ext uri="{28A0092B-C50C-407E-A947-70E740481C1C}">
                           <a14:useLocalDpi xmlns:a14="http://schemas.microsoft.com/office/drawing/2010/main" val="0"/>
@@ -415,7 +837,7 @@
                     </pic:cNvPicPr>
                   </pic:nvPicPr>
                   <pic:blipFill>
-                    <a:blip r:embed="rId7">
+                    <a:blip r:embed="rId9">
                       <a:extLst>
                         <a:ext uri="{28A0092B-C50C-407E-A947-70E740481C1C}">
                           <a14:useLocalDpi xmlns:a14="http://schemas.microsoft.com/office/drawing/2010/main" val="0"/>
@@ -518,7 +940,7 @@
                     </pic:cNvPicPr>
                   </pic:nvPicPr>
                   <pic:blipFill>
-                    <a:blip r:embed="rId8">
+                    <a:blip r:embed="rId10">
                       <a:extLst>
                         <a:ext uri="{28A0092B-C50C-407E-A947-70E740481C1C}">
                           <a14:useLocalDpi xmlns:a14="http://schemas.microsoft.com/office/drawing/2010/main" val="0"/>
@@ -602,7 +1024,7 @@
                     </pic:cNvPicPr>
                   </pic:nvPicPr>
                   <pic:blipFill>
-                    <a:blip r:embed="rId9">
+                    <a:blip r:embed="rId11">
                       <a:extLst>
                         <a:ext uri="{28A0092B-C50C-407E-A947-70E740481C1C}">
                           <a14:useLocalDpi xmlns:a14="http://schemas.microsoft.com/office/drawing/2010/main" val="0"/>
@@ -687,7 +1109,7 @@
                     </pic:cNvPicPr>
                   </pic:nvPicPr>
                   <pic:blipFill>
-                    <a:blip r:embed="rId10">
+                    <a:blip r:embed="rId12">
                       <a:extLst>
                         <a:ext uri="{28A0092B-C50C-407E-A947-70E740481C1C}">
                           <a14:useLocalDpi xmlns:a14="http://schemas.microsoft.com/office/drawing/2010/main" val="0"/>
@@ -789,7 +1211,7 @@
                     </pic:cNvPicPr>
                   </pic:nvPicPr>
                   <pic:blipFill>
-                    <a:blip r:embed="rId11">
+                    <a:blip r:embed="rId13">
                       <a:extLst>
                         <a:ext uri="{28A0092B-C50C-407E-A947-70E740481C1C}">
                           <a14:useLocalDpi xmlns:a14="http://schemas.microsoft.com/office/drawing/2010/main" val="0"/>
@@ -858,7 +1280,6 @@
           <w:szCs w:val="24"/>
         </w:rPr>
       </w:pPr>
-      <w:bookmarkStart w:id="0" w:name="_GoBack"/>
       <w:r>
         <w:rPr>
           <w:rFonts w:ascii="Times New Roman" w:hAnsi="Times New Roman" w:cs="Times New Roman"/>
@@ -885,7 +1306,7 @@
                     </pic:cNvPicPr>
                   </pic:nvPicPr>
                   <pic:blipFill>
-                    <a:blip r:embed="rId12">
+                    <a:blip r:embed="rId14">
                       <a:extLst>
                         <a:ext uri="{28A0092B-C50C-407E-A947-70E740481C1C}">
                           <a14:useLocalDpi xmlns:a14="http://schemas.microsoft.com/office/drawing/2010/main" val="0"/>
@@ -916,7 +1337,6 @@
           </wp:inline>
         </w:drawing>
       </w:r>
-      <w:bookmarkEnd w:id="0"/>
     </w:p>
     <w:p>
       <w:pPr>
@@ -999,7 +1419,7 @@
                     </pic:cNvPicPr>
                   </pic:nvPicPr>
                   <pic:blipFill>
-                    <a:blip r:embed="rId13">
+                    <a:blip r:embed="rId15">
                       <a:extLst>
                         <a:ext uri="{28A0092B-C50C-407E-A947-70E740481C1C}">
                           <a14:useLocalDpi xmlns:a14="http://schemas.microsoft.com/office/drawing/2010/main" val="0"/>
@@ -1112,7 +1532,7 @@
                     </pic:cNvPicPr>
                   </pic:nvPicPr>
                   <pic:blipFill>
-                    <a:blip r:embed="rId14">
+                    <a:blip r:embed="rId16">
                       <a:extLst>
                         <a:ext uri="{28A0092B-C50C-407E-A947-70E740481C1C}">
                           <a14:useLocalDpi xmlns:a14="http://schemas.microsoft.com/office/drawing/2010/main" val="0"/>
@@ -1243,7 +1663,7 @@
                     </pic:cNvPicPr>
                   </pic:nvPicPr>
                   <pic:blipFill>
-                    <a:blip r:embed="rId15">
+                    <a:blip r:embed="rId17">
                       <a:extLst>
                         <a:ext uri="{28A0092B-C50C-407E-A947-70E740481C1C}">
                           <a14:useLocalDpi xmlns:a14="http://schemas.microsoft.com/office/drawing/2010/main" val="0"/>
@@ -1392,7 +1812,7 @@
                     </pic:cNvPicPr>
                   </pic:nvPicPr>
                   <pic:blipFill>
-                    <a:blip r:embed="rId16">
+                    <a:blip r:embed="rId18">
                       <a:extLst>
                         <a:ext uri="{28A0092B-C50C-407E-A947-70E740481C1C}">
                           <a14:useLocalDpi xmlns:a14="http://schemas.microsoft.com/office/drawing/2010/main" val="0"/>
@@ -1495,7 +1915,7 @@
                     </pic:cNvPicPr>
                   </pic:nvPicPr>
                   <pic:blipFill>
-                    <a:blip r:embed="rId17">
+                    <a:blip r:embed="rId19">
                       <a:extLst>
                         <a:ext uri="{28A0092B-C50C-407E-A947-70E740481C1C}">
                           <a14:useLocalDpi xmlns:a14="http://schemas.microsoft.com/office/drawing/2010/main" val="0"/>
@@ -1527,6 +1947,7 @@
         </w:drawing>
       </w:r>
     </w:p>
+    <w:bookmarkEnd w:id="0"/>
     <w:p>
       <w:pPr>
         <w:spacing w:line="360" w:lineRule="auto"/>
@@ -1548,7 +1969,7 @@
 </file>
 
 <file path=word/numbering.xml><?xml version="1.0" encoding="utf-8"?>
-<w:numbering xmlns:wpc="http://schemas.microsoft.com/office/word/2010/wordprocessingCanvas" xmlns:cx="http://schemas.microsoft.com/office/drawing/2014/chartex" xmlns:cx1="http://schemas.microsoft.com/office/drawing/2015/9/8/chartex" xmlns:cx2="http://schemas.microsoft.com/office/drawing/2015/10/21/chartex" xmlns:cx3="http://schemas.microsoft.com/office/drawing/2016/5/9/chartex" xmlns:cx4="http://schemas.microsoft.com/office/drawing/2016/5/10/chartex" xmlns:cx5="http://schemas.microsoft.com/office/drawing/2016/5/11/chartex" xmlns:cx6="http://schemas.microsoft.com/office/drawing/2016/5/12/chartex" xmlns:cx7="http://schemas.microsoft.com/office/drawing/2016/5/13/chartex" xmlns:cx8="http://schemas.microsoft.com/office/drawing/2016/5/14/chartex" xmlns:mc="http://schemas.openxmlformats.org/markup-compatibility/2006" xmlns:aink="http://schemas.microsoft.com/office/drawing/2016/ink" xmlns:am3d="http://schemas.microsoft.com/office/drawing/2017/model3d" xmlns:o="urn:schemas-microsoft-com:office:office" xmlns:r="http://schemas.openxmlformats.org/officeDocument/2006/relationships" xmlns:m="http://schemas.openxmlformats.org/officeDocument/2006/math" xmlns:v="urn:schemas-microsoft-com:vml" xmlns:wp14="http://schemas.microsoft.com/office/word/2010/wordprocessingDrawing" xmlns:wp="http://schemas.openxmlformats.org/drawingml/2006/wordprocessingDrawing" xmlns:w10="urn:schemas-microsoft-com:office:word" xmlns:w="http://schemas.openxmlformats.org/wordprocessingml/2006/main" xmlns:w14="http://schemas.microsoft.com/office/word/2010/wordml" xmlns:w15="http://schemas.microsoft.com/office/word/2012/wordml" xmlns:w16cid="http://schemas.microsoft.com/office/word/2016/wordml/cid" xmlns:w16se="http://schemas.microsoft.com/office/word/2015/wordml/symex" xmlns:wpg="http://schemas.microsoft.com/office/word/2010/wordprocessingGroup" xmlns:wpi="http://schemas.microsoft.com/office/word/2010/wordprocessingInk" xmlns:wne="http://schemas.microsoft.com/office/word/2006/wordml" xmlns:wps="http://schemas.microsoft.com/office/word/2010/wordprocessingShape" mc:Ignorable="w14 w15 w16se w16cid wp14">
+<w:numbering xmlns:wpc="http://schemas.microsoft.com/office/word/2010/wordprocessingCanvas" xmlns:cx="http://schemas.microsoft.com/office/drawing/2014/chartex" xmlns:cx1="http://schemas.microsoft.com/office/drawing/2015/9/8/chartex" xmlns:cx2="http://schemas.microsoft.com/office/drawing/2015/10/21/chartex" xmlns:cx3="http://schemas.microsoft.com/office/drawing/2016/5/9/chartex" xmlns:cx4="http://schemas.microsoft.com/office/drawing/2016/5/10/chartex" xmlns:cx5="http://schemas.microsoft.com/office/drawing/2016/5/11/chartex" xmlns:cx6="http://schemas.microsoft.com/office/drawing/2016/5/12/chartex" xmlns:cx7="http://schemas.microsoft.com/office/drawing/2016/5/13/chartex" xmlns:cx8="http://schemas.microsoft.com/office/drawing/2016/5/14/chartex" xmlns:mc="http://schemas.openxmlformats.org/markup-compatibility/2006" xmlns:aink="http://schemas.microsoft.com/office/drawing/2016/ink" xmlns:am3d="http://schemas.microsoft.com/office/drawing/2017/model3d" xmlns:o="urn:schemas-microsoft-com:office:office" xmlns:r="http://schemas.openxmlformats.org/officeDocument/2006/relationships" xmlns:m="http://schemas.openxmlformats.org/officeDocument/2006/math" xmlns:v="urn:schemas-microsoft-com:vml" xmlns:wp14="http://schemas.microsoft.com/office/word/2010/wordprocessingDrawing" xmlns:wp="http://schemas.openxmlformats.org/drawingml/2006/wordprocessingDrawing" xmlns:w10="urn:schemas-microsoft-com:office:word" xmlns:w="http://schemas.openxmlformats.org/wordprocessingml/2006/main" xmlns:w14="http://schemas.microsoft.com/office/word/2010/wordml" xmlns:w15="http://schemas.microsoft.com/office/word/2012/wordml" xmlns:w16cex="http://schemas.microsoft.com/office/word/2018/wordml/cex" xmlns:w16cid="http://schemas.microsoft.com/office/word/2016/wordml/cid" xmlns:w16="http://schemas.microsoft.com/office/word/2018/wordml" xmlns:w16se="http://schemas.microsoft.com/office/word/2015/wordml/symex" xmlns:wpg="http://schemas.microsoft.com/office/word/2010/wordprocessingGroup" xmlns:wpi="http://schemas.microsoft.com/office/word/2010/wordprocessingInk" xmlns:wne="http://schemas.microsoft.com/office/word/2006/wordml" xmlns:wps="http://schemas.microsoft.com/office/word/2010/wordprocessingShape" mc:Ignorable="w14 w15 w16se w16cid w16 w16cex wp14">
   <w:abstractNum w:abstractNumId="0" w15:restartNumberingAfterBreak="0">
     <w:nsid w:val="0A9229AB"/>
     <w:multiLevelType w:val="multilevel"/>
@@ -1949,7 +2370,7 @@
 </file>
 
 <file path=word/styles.xml><?xml version="1.0" encoding="utf-8"?>
-<w:styles xmlns:mc="http://schemas.openxmlformats.org/markup-compatibility/2006" xmlns:r="http://schemas.openxmlformats.org/officeDocument/2006/relationships" xmlns:w="http://schemas.openxmlformats.org/wordprocessingml/2006/main" xmlns:w14="http://schemas.microsoft.com/office/word/2010/wordml" xmlns:w15="http://schemas.microsoft.com/office/word/2012/wordml" xmlns:w16cid="http://schemas.microsoft.com/office/word/2016/wordml/cid" xmlns:w16se="http://schemas.microsoft.com/office/word/2015/wordml/symex" mc:Ignorable="w14 w15 w16se w16cid">
+<w:styles xmlns:mc="http://schemas.openxmlformats.org/markup-compatibility/2006" xmlns:r="http://schemas.openxmlformats.org/officeDocument/2006/relationships" xmlns:w="http://schemas.openxmlformats.org/wordprocessingml/2006/main" xmlns:w14="http://schemas.microsoft.com/office/word/2010/wordml" xmlns:w15="http://schemas.microsoft.com/office/word/2012/wordml" xmlns:w16cex="http://schemas.microsoft.com/office/word/2018/wordml/cex" xmlns:w16cid="http://schemas.microsoft.com/office/word/2016/wordml/cid" xmlns:w16="http://schemas.microsoft.com/office/word/2018/wordml" xmlns:w16se="http://schemas.microsoft.com/office/word/2015/wordml/symex" mc:Ignorable="w14 w15 w16se w16cid w16 w16cex">
   <w:docDefaults>
     <w:rPrDefault>
       <w:rPr>
@@ -2709,4 +3130,26 @@
     </a:ext>
   </a:extLst>
 </a:theme>
+</file>
+
+<file path=customXml/item1.xml><?xml version="1.0" encoding="utf-8"?>
+<b:Sources xmlns:b="http://schemas.openxmlformats.org/officeDocument/2006/bibliography" xmlns="http://schemas.openxmlformats.org/officeDocument/2006/bibliography" SelectedStyle="\APASixthEditionOfficeOnline.xsl" StyleName="APA" Version="6">
+  <b:Source>
+    <b:Tag>Tit</b:Tag>
+    <b:SourceType>InternetSite</b:SourceType>
+    <b:Guid>{1886B6B8-916D-4154-9EAF-ACF1CFFE4D2E}</b:Guid>
+    <b:Title>Titanic: Machine Learning from Disaster</b:Title>
+    <b:InternetSiteTitle>Kaggle</b:InternetSiteTitle>
+    <b:URL>https://www.kaggle.com/c/titanic/notebooks?sortBy=commentCount&amp;group=everyone&amp;pageSize=20&amp;competitionId=3136&amp;language=R</b:URL>
+    <b:RefOrder>1</b:RefOrder>
+  </b:Source>
+</b:Sources>
+</file>
+
+<file path=customXml/itemProps1.xml><?xml version="1.0" encoding="utf-8"?>
+<ds:datastoreItem xmlns:ds="http://schemas.openxmlformats.org/officeDocument/2006/customXml" ds:itemID="{DDB5C897-A7E5-448F-AA50-7825D4BE58D3}">
+  <ds:schemaRefs>
+    <ds:schemaRef ds:uri="http://schemas.openxmlformats.org/officeDocument/2006/bibliography"/>
+  </ds:schemaRefs>
+</ds:datastoreItem>
 </file>
</xml_diff>